<commit_message>
seção 4 item 54
</commit_message>
<xml_diff>
--- a/gerenciador-de-tarefas.docx
+++ b/gerenciador-de-tarefas.docx
@@ -256,25 +256,7 @@
           <w:sz w:val="24"/>
           <w:szCs w:val="24"/>
         </w:rPr>
-        <w:t xml:space="preserve">* </w:t>
-      </w:r>
-      <w:proofErr w:type="gramStart"/>
-      <w:r>
-        <w:rPr>
-          <w:rFonts w:ascii="Verdana" w:hAnsi="Verdana"/>
-          <w:sz w:val="24"/>
-          <w:szCs w:val="24"/>
-        </w:rPr>
-        <w:t>Rotas :</w:t>
-      </w:r>
-      <w:proofErr w:type="gramEnd"/>
-      <w:r>
-        <w:rPr>
-          <w:rFonts w:ascii="Verdana" w:hAnsi="Verdana"/>
-          <w:sz w:val="24"/>
-          <w:szCs w:val="24"/>
-        </w:rPr>
-        <w:t xml:space="preserve"> </w:t>
+        <w:t xml:space="preserve">* Rotas : </w:t>
       </w:r>
       <w:hyperlink r:id="rId6" w:history="1">
         <w:r>
@@ -464,7 +446,6 @@
         <w:t xml:space="preserve"> no Angular, edite o arquivo </w:t>
       </w:r>
       <w:proofErr w:type="spellStart"/>
-      <w:proofErr w:type="gramStart"/>
       <w:r>
         <w:rPr>
           <w:rFonts w:ascii="Verdana" w:hAnsi="Verdana"/>
@@ -474,7 +455,6 @@
         <w:t>tsconfig.json</w:t>
       </w:r>
       <w:proofErr w:type="spellEnd"/>
-      <w:proofErr w:type="gramEnd"/>
       <w:r>
         <w:rPr>
           <w:rFonts w:ascii="Verdana" w:hAnsi="Verdana"/>
@@ -727,7 +707,6 @@
         <w:t xml:space="preserve"> deverá ser adicionado com a seguinte estrutura ao arquivo "</w:t>
       </w:r>
       <w:proofErr w:type="spellStart"/>
-      <w:proofErr w:type="gramStart"/>
       <w:r>
         <w:rPr>
           <w:rFonts w:ascii="Verdana" w:hAnsi="Verdana"/>
@@ -737,7 +716,6 @@
         <w:t>angular.json</w:t>
       </w:r>
       <w:proofErr w:type="spellEnd"/>
-      <w:proofErr w:type="gramEnd"/>
       <w:r>
         <w:rPr>
           <w:rFonts w:ascii="Verdana" w:hAnsi="Verdana"/>
@@ -977,25 +955,7 @@
           <w:sz w:val="24"/>
           <w:szCs w:val="24"/>
         </w:rPr>
-        <w:t xml:space="preserve">Siga </w:t>
-      </w:r>
-      <w:proofErr w:type="gramStart"/>
-      <w:r>
-        <w:rPr>
-          <w:rFonts w:ascii="Verdana" w:hAnsi="Verdana"/>
-          <w:sz w:val="24"/>
-          <w:szCs w:val="24"/>
-        </w:rPr>
-        <w:t>os passo</w:t>
-      </w:r>
-      <w:proofErr w:type="gramEnd"/>
-      <w:r>
-        <w:rPr>
-          <w:rFonts w:ascii="Verdana" w:hAnsi="Verdana"/>
-          <w:sz w:val="24"/>
-          <w:szCs w:val="24"/>
-        </w:rPr>
-        <w:t xml:space="preserve"> da aula seguinte, mas adicione o CSS conforme mencionado acima para o Angular 13.</w:t>
+        <w:t>Siga os passo da aula seguinte, mas adicione o CSS conforme mencionado acima para o Angular 13.</w:t>
       </w:r>
     </w:p>
     <w:p>
@@ -1267,23 +1227,13 @@
         <w:t>Criar o arquivo app-</w:t>
       </w:r>
       <w:proofErr w:type="spellStart"/>
-      <w:proofErr w:type="gramStart"/>
-      <w:r>
-        <w:rPr>
-          <w:rFonts w:ascii="Verdana" w:hAnsi="Verdana"/>
-          <w:sz w:val="24"/>
-          <w:szCs w:val="24"/>
-        </w:rPr>
-        <w:t>routing.module</w:t>
-      </w:r>
-      <w:proofErr w:type="gramEnd"/>
-      <w:r>
-        <w:rPr>
-          <w:rFonts w:ascii="Verdana" w:hAnsi="Verdana"/>
-          <w:sz w:val="24"/>
-          <w:szCs w:val="24"/>
-        </w:rPr>
-        <w:t>.ts</w:t>
+      <w:r>
+        <w:rPr>
+          <w:rFonts w:ascii="Verdana" w:hAnsi="Verdana"/>
+          <w:sz w:val="24"/>
+          <w:szCs w:val="24"/>
+        </w:rPr>
+        <w:t>routing.module.ts</w:t>
       </w:r>
       <w:proofErr w:type="spellEnd"/>
       <w:r>
@@ -1480,7 +1430,6 @@
         <w:t xml:space="preserve">lo no módulo principal em </w:t>
       </w:r>
       <w:proofErr w:type="spellStart"/>
-      <w:proofErr w:type="gramStart"/>
       <w:r>
         <w:rPr>
           <w:rFonts w:ascii="Verdana" w:hAnsi="Verdana"/>
@@ -1490,7 +1439,6 @@
         <w:t>app.module</w:t>
       </w:r>
       <w:proofErr w:type="spellEnd"/>
-      <w:proofErr w:type="gramEnd"/>
       <w:r>
         <w:rPr>
           <w:rFonts w:ascii="Verdana" w:hAnsi="Verdana"/>
@@ -1712,25 +1660,7 @@
           <w:sz w:val="24"/>
           <w:szCs w:val="24"/>
         </w:rPr>
-        <w:t xml:space="preserve">no diretório principal do módulo de </w:t>
-      </w:r>
-      <w:proofErr w:type="gramStart"/>
-      <w:r>
-        <w:rPr>
-          <w:rFonts w:ascii="Verdana" w:hAnsi="Verdana"/>
-          <w:sz w:val="24"/>
-          <w:szCs w:val="24"/>
-        </w:rPr>
-        <w:t>tarefas  criar</w:t>
-      </w:r>
-      <w:proofErr w:type="gramEnd"/>
-      <w:r>
-        <w:rPr>
-          <w:rFonts w:ascii="Verdana" w:hAnsi="Verdana"/>
-          <w:sz w:val="24"/>
-          <w:szCs w:val="24"/>
-        </w:rPr>
-        <w:t xml:space="preserve"> um novo arquivo e vamos salvá-lo como tarefas-</w:t>
+        <w:t>no diretório principal do módulo de tarefas  criar um novo arquivo e vamos salvá-lo como tarefas-</w:t>
       </w:r>
       <w:proofErr w:type="spellStart"/>
       <w:r>
@@ -2000,23 +1930,13 @@
         <w:t>app-</w:t>
       </w:r>
       <w:proofErr w:type="spellStart"/>
-      <w:proofErr w:type="gramStart"/>
-      <w:r>
-        <w:rPr>
-          <w:rFonts w:ascii="Verdana" w:hAnsi="Verdana"/>
-          <w:sz w:val="24"/>
-          <w:szCs w:val="24"/>
-        </w:rPr>
-        <w:t>routing.module</w:t>
-      </w:r>
-      <w:proofErr w:type="gramEnd"/>
-      <w:r>
-        <w:rPr>
-          <w:rFonts w:ascii="Verdana" w:hAnsi="Verdana"/>
-          <w:sz w:val="24"/>
-          <w:szCs w:val="24"/>
-        </w:rPr>
-        <w:t>.ts</w:t>
+      <w:r>
+        <w:rPr>
+          <w:rFonts w:ascii="Verdana" w:hAnsi="Verdana"/>
+          <w:sz w:val="24"/>
+          <w:szCs w:val="24"/>
+        </w:rPr>
+        <w:t>routing.module.ts</w:t>
       </w:r>
       <w:proofErr w:type="spellEnd"/>
     </w:p>
@@ -2082,13 +2002,259 @@
     </w:p>
     <w:p>
       <w:pPr>
-        <w:jc w:val="both"/>
-        <w:rPr>
-          <w:rFonts w:ascii="Verdana" w:hAnsi="Verdana"/>
-          <w:sz w:val="24"/>
-          <w:szCs w:val="24"/>
-        </w:rPr>
-      </w:pPr>
+        <w:jc w:val="center"/>
+        <w:rPr>
+          <w:rFonts w:ascii="Verdana" w:hAnsi="Verdana"/>
+          <w:sz w:val="24"/>
+          <w:szCs w:val="24"/>
+        </w:rPr>
+      </w:pPr>
+      <w:r>
+        <w:rPr>
+          <w:rFonts w:ascii="Verdana" w:hAnsi="Verdana"/>
+          <w:sz w:val="24"/>
+          <w:szCs w:val="24"/>
+        </w:rPr>
+        <w:t>Nota para a criação da interface HTML</w:t>
+      </w:r>
+    </w:p>
+    <w:p>
+      <w:pPr>
+        <w:jc w:val="both"/>
+        <w:rPr>
+          <w:rFonts w:ascii="Verdana" w:hAnsi="Verdana"/>
+          <w:sz w:val="24"/>
+          <w:szCs w:val="24"/>
+        </w:rPr>
+      </w:pPr>
+      <w:r>
+        <w:rPr>
+          <w:rFonts w:ascii="Verdana" w:hAnsi="Verdana"/>
+          <w:sz w:val="24"/>
+          <w:szCs w:val="24"/>
+        </w:rPr>
+        <w:t>Alguns navegadores poderão não renderizar a tabela como demonstrado no vídeo a seguir ao listar as tarefas, caso isso ocorra, adicione o elemento &lt;</w:t>
+      </w:r>
+      <w:proofErr w:type="spellStart"/>
+      <w:r>
+        <w:rPr>
+          <w:rFonts w:ascii="Verdana" w:hAnsi="Verdana"/>
+          <w:sz w:val="24"/>
+          <w:szCs w:val="24"/>
+        </w:rPr>
+        <w:t>tbody</w:t>
+      </w:r>
+      <w:proofErr w:type="spellEnd"/>
+      <w:r>
+        <w:rPr>
+          <w:rFonts w:ascii="Verdana" w:hAnsi="Verdana"/>
+          <w:sz w:val="24"/>
+          <w:szCs w:val="24"/>
+        </w:rPr>
+        <w:t>&gt; a ela conforme o código a seguir:</w:t>
+      </w:r>
+    </w:p>
+    <w:p>
+      <w:pPr>
+        <w:jc w:val="both"/>
+        <w:rPr>
+          <w:rFonts w:ascii="Verdana" w:hAnsi="Verdana"/>
+          <w:sz w:val="24"/>
+          <w:szCs w:val="24"/>
+          <w:lang w:val="en-US"/>
+        </w:rPr>
+      </w:pPr>
+      <w:r>
+        <w:rPr>
+          <w:rFonts w:ascii="Verdana" w:hAnsi="Verdana"/>
+          <w:sz w:val="24"/>
+          <w:szCs w:val="24"/>
+          <w:lang w:val="en-US"/>
+        </w:rPr>
+        <w:t>&lt;table class="table table-striped table-bordered table-hover"&gt;</w:t>
+      </w:r>
+    </w:p>
+    <w:p>
+      <w:pPr>
+        <w:jc w:val="both"/>
+        <w:rPr>
+          <w:rFonts w:ascii="Verdana" w:hAnsi="Verdana"/>
+          <w:sz w:val="24"/>
+          <w:szCs w:val="24"/>
+        </w:rPr>
+      </w:pPr>
+      <w:r>
+        <w:rPr>
+          <w:rFonts w:ascii="Verdana" w:hAnsi="Verdana"/>
+          <w:sz w:val="24"/>
+          <w:szCs w:val="24"/>
+          <w:lang w:val="en-US"/>
+        </w:rPr>
+        <w:t xml:space="preserve">  </w:t>
+      </w:r>
+      <w:r>
+        <w:rPr>
+          <w:rFonts w:ascii="Verdana" w:hAnsi="Verdana"/>
+          <w:sz w:val="24"/>
+          <w:szCs w:val="24"/>
+        </w:rPr>
+        <w:t>&lt;</w:t>
+      </w:r>
+      <w:proofErr w:type="spellStart"/>
+      <w:r>
+        <w:rPr>
+          <w:rFonts w:ascii="Verdana" w:hAnsi="Verdana"/>
+          <w:sz w:val="24"/>
+          <w:szCs w:val="24"/>
+        </w:rPr>
+        <w:t>tbody</w:t>
+      </w:r>
+      <w:proofErr w:type="spellEnd"/>
+      <w:r>
+        <w:rPr>
+          <w:rFonts w:ascii="Verdana" w:hAnsi="Verdana"/>
+          <w:sz w:val="24"/>
+          <w:szCs w:val="24"/>
+        </w:rPr>
+        <w:t>&gt;</w:t>
+      </w:r>
+    </w:p>
+    <w:p>
+      <w:pPr>
+        <w:jc w:val="both"/>
+        <w:rPr>
+          <w:rFonts w:ascii="Verdana" w:hAnsi="Verdana"/>
+          <w:sz w:val="24"/>
+          <w:szCs w:val="24"/>
+        </w:rPr>
+      </w:pPr>
+      <w:r>
+        <w:rPr>
+          <w:rFonts w:ascii="Verdana" w:hAnsi="Verdana"/>
+          <w:sz w:val="24"/>
+          <w:szCs w:val="24"/>
+        </w:rPr>
+        <w:t xml:space="preserve">  ...</w:t>
+      </w:r>
+    </w:p>
+    <w:p>
+      <w:pPr>
+        <w:jc w:val="both"/>
+        <w:rPr>
+          <w:rFonts w:ascii="Verdana" w:hAnsi="Verdana"/>
+          <w:sz w:val="24"/>
+          <w:szCs w:val="24"/>
+        </w:rPr>
+      </w:pPr>
+      <w:r>
+        <w:rPr>
+          <w:rFonts w:ascii="Verdana" w:hAnsi="Verdana"/>
+          <w:sz w:val="24"/>
+          <w:szCs w:val="24"/>
+        </w:rPr>
+        <w:t xml:space="preserve">  &lt;/</w:t>
+      </w:r>
+      <w:proofErr w:type="spellStart"/>
+      <w:r>
+        <w:rPr>
+          <w:rFonts w:ascii="Verdana" w:hAnsi="Verdana"/>
+          <w:sz w:val="24"/>
+          <w:szCs w:val="24"/>
+        </w:rPr>
+        <w:t>tbody</w:t>
+      </w:r>
+      <w:proofErr w:type="spellEnd"/>
+      <w:r>
+        <w:rPr>
+          <w:rFonts w:ascii="Verdana" w:hAnsi="Verdana"/>
+          <w:sz w:val="24"/>
+          <w:szCs w:val="24"/>
+        </w:rPr>
+        <w:t>&gt;</w:t>
+      </w:r>
+    </w:p>
+    <w:p>
+      <w:pPr>
+        <w:jc w:val="both"/>
+        <w:rPr>
+          <w:rFonts w:ascii="Verdana" w:hAnsi="Verdana"/>
+          <w:sz w:val="24"/>
+          <w:szCs w:val="24"/>
+        </w:rPr>
+      </w:pPr>
+      <w:r>
+        <w:rPr>
+          <w:rFonts w:ascii="Verdana" w:hAnsi="Verdana"/>
+          <w:sz w:val="24"/>
+          <w:szCs w:val="24"/>
+        </w:rPr>
+        <w:t>&lt;/</w:t>
+      </w:r>
+      <w:proofErr w:type="spellStart"/>
+      <w:r>
+        <w:rPr>
+          <w:rFonts w:ascii="Verdana" w:hAnsi="Verdana"/>
+          <w:sz w:val="24"/>
+          <w:szCs w:val="24"/>
+        </w:rPr>
+        <w:t>table</w:t>
+      </w:r>
+      <w:proofErr w:type="spellEnd"/>
+      <w:r>
+        <w:rPr>
+          <w:rFonts w:ascii="Verdana" w:hAnsi="Verdana"/>
+          <w:sz w:val="24"/>
+          <w:szCs w:val="24"/>
+        </w:rPr>
+        <w:t>&gt;</w:t>
+      </w:r>
+    </w:p>
+    <w:p>
+      <w:pPr>
+        <w:jc w:val="both"/>
+        <w:rPr>
+          <w:rFonts w:ascii="Verdana" w:hAnsi="Verdana"/>
+          <w:sz w:val="24"/>
+          <w:szCs w:val="24"/>
+        </w:rPr>
+      </w:pPr>
+      <w:r>
+        <w:rPr>
+          <w:rFonts w:ascii="Verdana" w:hAnsi="Verdana"/>
+          <w:sz w:val="24"/>
+          <w:szCs w:val="24"/>
+        </w:rPr>
+        <w:lastRenderedPageBreak/>
+        <w:t>Tente executar os passos do vídeo a seguir normalmente, mas tenha em mente que se ouvir um problema de visualização, retorne a essa nota e faça a alteração demonstrada acima para corrigir o problema.</w:t>
+      </w:r>
+    </w:p>
+    <w:p>
+      <w:pPr>
+        <w:jc w:val="both"/>
+        <w:rPr>
+          <w:rFonts w:ascii="Verdana" w:hAnsi="Verdana"/>
+          <w:sz w:val="24"/>
+          <w:szCs w:val="24"/>
+        </w:rPr>
+      </w:pPr>
+    </w:p>
+    <w:p>
+      <w:pPr>
+        <w:jc w:val="center"/>
+        <w:rPr>
+          <w:rFonts w:ascii="Verdana" w:hAnsi="Verdana"/>
+          <w:sz w:val="24"/>
+          <w:szCs w:val="24"/>
+        </w:rPr>
+      </w:pPr>
+      <w:r>
+        <w:rPr>
+          <w:rFonts w:ascii="Verdana" w:hAnsi="Verdana"/>
+          <w:sz w:val="24"/>
+          <w:szCs w:val="24"/>
+        </w:rPr>
+        <w:t>Criando a interface HTML da listagem de tarefas</w:t>
+      </w:r>
     </w:p>
     <w:sectPr>
       <w:pgSz w:w="11906" w:h="16838"/>

</xml_diff>

<commit_message>
seção 4 item 58
Finalizada
</commit_message>
<xml_diff>
--- a/gerenciador-de-tarefas.docx
+++ b/gerenciador-de-tarefas.docx
@@ -1,6 +1,6 @@
 
 <file path=word/document.xml><?xml version="1.0" encoding="utf-8"?>
-<w:document xmlns:wpc="http://schemas.microsoft.com/office/word/2010/wordprocessingCanvas" xmlns:cx="http://schemas.microsoft.com/office/drawing/2014/chartex" xmlns:cx1="http://schemas.microsoft.com/office/drawing/2015/9/8/chartex" xmlns:cx2="http://schemas.microsoft.com/office/drawing/2015/10/21/chartex" xmlns:cx3="http://schemas.microsoft.com/office/drawing/2016/5/9/chartex" xmlns:cx4="http://schemas.microsoft.com/office/drawing/2016/5/10/chartex" xmlns:cx5="http://schemas.microsoft.com/office/drawing/2016/5/11/chartex" xmlns:cx6="http://schemas.microsoft.com/office/drawing/2016/5/12/chartex" xmlns:cx7="http://schemas.microsoft.com/office/drawing/2016/5/13/chartex" xmlns:cx8="http://schemas.microsoft.com/office/drawing/2016/5/14/chartex" xmlns:mc="http://schemas.openxmlformats.org/markup-compatibility/2006" xmlns:aink="http://schemas.microsoft.com/office/drawing/2016/ink" xmlns:am3d="http://schemas.microsoft.com/office/drawing/2017/model3d" xmlns:o="urn:schemas-microsoft-com:office:office" xmlns:oel="http://schemas.microsoft.com/office/2019/extlst" xmlns:r="http://schemas.openxmlformats.org/officeDocument/2006/relationships" xmlns:m="http://schemas.openxmlformats.org/officeDocument/2006/math" xmlns:v="urn:schemas-microsoft-com:vml" xmlns:wp14="http://schemas.microsoft.com/office/word/2010/wordprocessingDrawing" xmlns:wp="http://schemas.openxmlformats.org/drawingml/2006/wordprocessingDrawing" xmlns:w10="urn:schemas-microsoft-com:office:word" xmlns:w="http://schemas.openxmlformats.org/wordprocessingml/2006/main" xmlns:w14="http://schemas.microsoft.com/office/word/2010/wordml" xmlns:w15="http://schemas.microsoft.com/office/word/2012/wordml" xmlns:w16cex="http://schemas.microsoft.com/office/word/2018/wordml/cex" xmlns:w16cid="http://schemas.microsoft.com/office/word/2016/wordml/cid" xmlns:w16="http://schemas.microsoft.com/office/word/2018/wordml" xmlns:w16sdtdh="http://schemas.microsoft.com/office/word/2020/wordml/sdtdatahash" xmlns:w16se="http://schemas.microsoft.com/office/word/2015/wordml/symex" xmlns:wpg="http://schemas.microsoft.com/office/word/2010/wordprocessingGroup" xmlns:wpi="http://schemas.microsoft.com/office/word/2010/wordprocessingInk" xmlns:wne="http://schemas.microsoft.com/office/word/2006/wordml" xmlns:wps="http://schemas.microsoft.com/office/word/2010/wordprocessingShape" mc:Ignorable="w14 w15 w16se w16cid w16 w16cex w16sdtdh wp14">
+<w:document xmlns:wpc="http://schemas.microsoft.com/office/word/2010/wordprocessingCanvas" xmlns:mc="http://schemas.openxmlformats.org/markup-compatibility/2006" xmlns:o="urn:schemas-microsoft-com:office:office" xmlns:r="http://schemas.openxmlformats.org/officeDocument/2006/relationships" xmlns:m="http://schemas.openxmlformats.org/officeDocument/2006/math" xmlns:v="urn:schemas-microsoft-com:vml" xmlns:wp14="http://schemas.microsoft.com/office/word/2010/wordprocessingDrawing" xmlns:wp="http://schemas.openxmlformats.org/drawingml/2006/wordprocessingDrawing" xmlns:w10="urn:schemas-microsoft-com:office:word" xmlns:w="http://schemas.openxmlformats.org/wordprocessingml/2006/main" xmlns:w14="http://schemas.microsoft.com/office/word/2010/wordml" xmlns:w15="http://schemas.microsoft.com/office/word/2012/wordml" xmlns:wpg="http://schemas.microsoft.com/office/word/2010/wordprocessingGroup" xmlns:wpi="http://schemas.microsoft.com/office/word/2010/wordprocessingInk" xmlns:wne="http://schemas.microsoft.com/office/word/2006/wordml" xmlns:wps="http://schemas.microsoft.com/office/word/2010/wordprocessingShape" mc:Ignorable="w14 w15 wp14">
   <w:body>
     <w:p>
       <w:pPr>
@@ -203,6 +203,7 @@
       <w:r>
         <w:rPr>
           <w:noProof/>
+          <w:lang w:eastAsia="pt-BR"/>
         </w:rPr>
         <w:drawing>
           <wp:inline distT="0" distB="0" distL="0" distR="0" wp14:anchorId="4BAF227E" wp14:editId="122B5F51">
@@ -256,7 +257,25 @@
           <w:sz w:val="24"/>
           <w:szCs w:val="24"/>
         </w:rPr>
-        <w:t xml:space="preserve">* Rotas : </w:t>
+        <w:t xml:space="preserve">* </w:t>
+      </w:r>
+      <w:proofErr w:type="gramStart"/>
+      <w:r>
+        <w:rPr>
+          <w:rFonts w:ascii="Verdana" w:hAnsi="Verdana"/>
+          <w:sz w:val="24"/>
+          <w:szCs w:val="24"/>
+        </w:rPr>
+        <w:t>Rotas :</w:t>
+      </w:r>
+      <w:proofErr w:type="gramEnd"/>
+      <w:r>
+        <w:rPr>
+          <w:rFonts w:ascii="Verdana" w:hAnsi="Verdana"/>
+          <w:sz w:val="24"/>
+          <w:szCs w:val="24"/>
+        </w:rPr>
+        <w:t xml:space="preserve"> </w:t>
       </w:r>
       <w:hyperlink r:id="rId6" w:history="1">
         <w:r>
@@ -481,19 +500,19 @@
           <w:szCs w:val="24"/>
           <w:lang w:val="en-US"/>
         </w:rPr>
-        <w:t>"strict": true,</w:t>
-      </w:r>
-    </w:p>
-    <w:p>
-      <w:pPr>
-        <w:jc w:val="both"/>
+        <w:t>"</w:t>
+      </w:r>
+      <w:proofErr w:type="gramStart"/>
+      <w:r>
         <w:rPr>
           <w:rFonts w:ascii="Verdana" w:hAnsi="Verdana"/>
           <w:sz w:val="24"/>
           <w:szCs w:val="24"/>
           <w:lang w:val="en-US"/>
         </w:rPr>
-      </w:pPr>
+        <w:t>strict</w:t>
+      </w:r>
+      <w:proofErr w:type="gramEnd"/>
       <w:r>
         <w:rPr>
           <w:rFonts w:ascii="Verdana" w:hAnsi="Verdana"/>
@@ -501,9 +520,30 @@
           <w:szCs w:val="24"/>
           <w:lang w:val="en-US"/>
         </w:rPr>
+        <w:t>": true,</w:t>
+      </w:r>
+    </w:p>
+    <w:p>
+      <w:pPr>
+        <w:jc w:val="both"/>
+        <w:rPr>
+          <w:rFonts w:ascii="Verdana" w:hAnsi="Verdana"/>
+          <w:sz w:val="24"/>
+          <w:szCs w:val="24"/>
+          <w:lang w:val="en-US"/>
+        </w:rPr>
+      </w:pPr>
+      <w:r>
+        <w:rPr>
+          <w:rFonts w:ascii="Verdana" w:hAnsi="Verdana"/>
+          <w:sz w:val="24"/>
+          <w:szCs w:val="24"/>
+          <w:lang w:val="en-US"/>
+        </w:rPr>
         <w:t>"</w:t>
       </w:r>
       <w:proofErr w:type="spellStart"/>
+      <w:proofErr w:type="gramStart"/>
       <w:r>
         <w:rPr>
           <w:rFonts w:ascii="Verdana" w:hAnsi="Verdana"/>
@@ -514,6 +554,7 @@
         <w:t>noPropertyAccessFromIndexSignature</w:t>
       </w:r>
       <w:proofErr w:type="spellEnd"/>
+      <w:proofErr w:type="gramEnd"/>
       <w:r>
         <w:rPr>
           <w:rFonts w:ascii="Verdana" w:hAnsi="Verdana"/>
@@ -631,7 +672,25 @@
           <w:sz w:val="24"/>
           <w:szCs w:val="24"/>
         </w:rPr>
-        <w:t>Pronto, feito isso nenhum erro de compilação por causa deles serão gerados.</w:t>
+        <w:t xml:space="preserve">Pronto, feito isso </w:t>
+      </w:r>
+      <w:proofErr w:type="gramStart"/>
+      <w:r>
+        <w:rPr>
+          <w:rFonts w:ascii="Verdana" w:hAnsi="Verdana"/>
+          <w:sz w:val="24"/>
+          <w:szCs w:val="24"/>
+        </w:rPr>
+        <w:t>nenhum erro de compilação por causa deles serão</w:t>
+      </w:r>
+      <w:proofErr w:type="gramEnd"/>
+      <w:r>
+        <w:rPr>
+          <w:rFonts w:ascii="Verdana" w:hAnsi="Verdana"/>
+          <w:sz w:val="24"/>
+          <w:szCs w:val="24"/>
+        </w:rPr>
+        <w:t xml:space="preserve"> gerados.</w:t>
       </w:r>
     </w:p>
     <w:p>
@@ -772,19 +831,19 @@
           <w:szCs w:val="24"/>
           <w:lang w:val="en-US"/>
         </w:rPr>
-        <w:t>"styles": [</w:t>
-      </w:r>
-    </w:p>
-    <w:p>
-      <w:pPr>
-        <w:jc w:val="both"/>
+        <w:t>"</w:t>
+      </w:r>
+      <w:proofErr w:type="gramStart"/>
+      <w:r>
         <w:rPr>
           <w:rFonts w:ascii="Verdana" w:hAnsi="Verdana"/>
           <w:sz w:val="24"/>
           <w:szCs w:val="24"/>
           <w:lang w:val="en-US"/>
         </w:rPr>
-      </w:pPr>
+        <w:t>styles</w:t>
+      </w:r>
+      <w:proofErr w:type="gramEnd"/>
       <w:r>
         <w:rPr>
           <w:rFonts w:ascii="Verdana" w:hAnsi="Verdana"/>
@@ -792,9 +851,30 @@
           <w:szCs w:val="24"/>
           <w:lang w:val="en-US"/>
         </w:rPr>
+        <w:t>": [</w:t>
+      </w:r>
+    </w:p>
+    <w:p>
+      <w:pPr>
+        <w:jc w:val="both"/>
+        <w:rPr>
+          <w:rFonts w:ascii="Verdana" w:hAnsi="Verdana"/>
+          <w:sz w:val="24"/>
+          <w:szCs w:val="24"/>
+          <w:lang w:val="en-US"/>
+        </w:rPr>
+      </w:pPr>
+      <w:r>
+        <w:rPr>
+          <w:rFonts w:ascii="Verdana" w:hAnsi="Verdana"/>
+          <w:sz w:val="24"/>
+          <w:szCs w:val="24"/>
+          <w:lang w:val="en-US"/>
+        </w:rPr>
         <w:t xml:space="preserve">    "</w:t>
       </w:r>
       <w:proofErr w:type="spellStart"/>
+      <w:proofErr w:type="gramStart"/>
       <w:r>
         <w:rPr>
           <w:rFonts w:ascii="Verdana" w:hAnsi="Verdana"/>
@@ -812,26 +892,36 @@
           <w:szCs w:val="24"/>
           <w:lang w:val="en-US"/>
         </w:rPr>
-        <w:t>/styles.css",</w:t>
-      </w:r>
-    </w:p>
-    <w:p>
-      <w:pPr>
-        <w:jc w:val="both"/>
+        <w:t>/styles.css</w:t>
+      </w:r>
+      <w:proofErr w:type="gramEnd"/>
+      <w:r>
         <w:rPr>
           <w:rFonts w:ascii="Verdana" w:hAnsi="Verdana"/>
           <w:sz w:val="24"/>
           <w:szCs w:val="24"/>
           <w:lang w:val="en-US"/>
         </w:rPr>
-      </w:pPr>
-      <w:r>
+        <w:t>",</w:t>
+      </w:r>
+    </w:p>
+    <w:p>
+      <w:pPr>
+        <w:jc w:val="both"/>
         <w:rPr>
           <w:rFonts w:ascii="Verdana" w:hAnsi="Verdana"/>
           <w:sz w:val="24"/>
           <w:szCs w:val="24"/>
           <w:lang w:val="en-US"/>
         </w:rPr>
+      </w:pPr>
+      <w:r>
+        <w:rPr>
+          <w:rFonts w:ascii="Verdana" w:hAnsi="Verdana"/>
+          <w:sz w:val="24"/>
+          <w:szCs w:val="24"/>
+          <w:lang w:val="en-US"/>
+        </w:rPr>
         <w:t xml:space="preserve">    "</w:t>
       </w:r>
       <w:proofErr w:type="spellStart"/>
@@ -955,7 +1045,25 @@
           <w:sz w:val="24"/>
           <w:szCs w:val="24"/>
         </w:rPr>
-        <w:t>Siga os passo da aula seguinte, mas adicione o CSS conforme mencionado acima para o Angular 13.</w:t>
+        <w:t xml:space="preserve">Siga </w:t>
+      </w:r>
+      <w:proofErr w:type="gramStart"/>
+      <w:r>
+        <w:rPr>
+          <w:rFonts w:ascii="Verdana" w:hAnsi="Verdana"/>
+          <w:sz w:val="24"/>
+          <w:szCs w:val="24"/>
+        </w:rPr>
+        <w:t>os passo</w:t>
+      </w:r>
+      <w:proofErr w:type="gramEnd"/>
+      <w:r>
+        <w:rPr>
+          <w:rFonts w:ascii="Verdana" w:hAnsi="Verdana"/>
+          <w:sz w:val="24"/>
+          <w:szCs w:val="24"/>
+        </w:rPr>
+        <w:t xml:space="preserve"> da aula seguinte, mas adicione o CSS conforme mencionado acima para o Angular 13.</w:t>
       </w:r>
     </w:p>
     <w:p>
@@ -996,6 +1104,7 @@
         </w:rPr>
       </w:pPr>
       <w:proofErr w:type="spellStart"/>
+      <w:proofErr w:type="gramStart"/>
       <w:r>
         <w:rPr>
           <w:rFonts w:ascii="Verdana" w:hAnsi="Verdana"/>
@@ -1005,6 +1114,7 @@
         <w:t>npm</w:t>
       </w:r>
       <w:proofErr w:type="spellEnd"/>
+      <w:proofErr w:type="gramEnd"/>
       <w:r>
         <w:rPr>
           <w:rFonts w:ascii="Verdana" w:hAnsi="Verdana"/>
@@ -1224,7 +1334,7 @@
           <w:sz w:val="24"/>
           <w:szCs w:val="24"/>
         </w:rPr>
-        <w:t>Criar o arquivo app-</w:t>
+        <w:t xml:space="preserve">Criar o arquivo </w:t>
       </w:r>
       <w:proofErr w:type="spellStart"/>
       <w:r>
@@ -1233,7 +1343,7 @@
           <w:sz w:val="24"/>
           <w:szCs w:val="24"/>
         </w:rPr>
-        <w:t>routing.module.ts</w:t>
+        <w:t>app-routing.module.ts</w:t>
       </w:r>
       <w:proofErr w:type="spellEnd"/>
       <w:r>
@@ -1260,8 +1370,18 @@
           <w:sz w:val="24"/>
           <w:szCs w:val="24"/>
         </w:rPr>
-        <w:t>\app</w:t>
-      </w:r>
+        <w:t>\</w:t>
+      </w:r>
+      <w:proofErr w:type="spellStart"/>
+      <w:r>
+        <w:rPr>
+          <w:rFonts w:ascii="Verdana" w:hAnsi="Verdana"/>
+          <w:sz w:val="24"/>
+          <w:szCs w:val="24"/>
+        </w:rPr>
+        <w:t>app</w:t>
+      </w:r>
+      <w:proofErr w:type="spellEnd"/>
     </w:p>
     <w:p>
       <w:pPr>
@@ -1314,6 +1434,7 @@
       <w:r>
         <w:rPr>
           <w:noProof/>
+          <w:lang w:eastAsia="pt-BR"/>
         </w:rPr>
         <w:drawing>
           <wp:inline distT="0" distB="0" distL="0" distR="0" wp14:anchorId="4C6E7816" wp14:editId="4501C58D">
@@ -1460,6 +1581,7 @@
       <w:r>
         <w:rPr>
           <w:noProof/>
+          <w:lang w:eastAsia="pt-BR"/>
         </w:rPr>
         <w:drawing>
           <wp:inline distT="0" distB="0" distL="0" distR="0" wp14:anchorId="1BBE0C0A" wp14:editId="0F8EBE38">
@@ -1654,13 +1776,23 @@
           <w:szCs w:val="24"/>
         </w:rPr>
       </w:pPr>
-      <w:r>
-        <w:rPr>
-          <w:rFonts w:ascii="Verdana" w:hAnsi="Verdana"/>
-          <w:sz w:val="24"/>
-          <w:szCs w:val="24"/>
-        </w:rPr>
-        <w:t>no diretório principal do módulo de tarefas  criar um novo arquivo e vamos salvá-lo como tarefas-</w:t>
+      <w:proofErr w:type="gramStart"/>
+      <w:r>
+        <w:rPr>
+          <w:rFonts w:ascii="Verdana" w:hAnsi="Verdana"/>
+          <w:sz w:val="24"/>
+          <w:szCs w:val="24"/>
+        </w:rPr>
+        <w:t>no</w:t>
+      </w:r>
+      <w:proofErr w:type="gramEnd"/>
+      <w:r>
+        <w:rPr>
+          <w:rFonts w:ascii="Verdana" w:hAnsi="Verdana"/>
+          <w:sz w:val="24"/>
+          <w:szCs w:val="24"/>
+        </w:rPr>
+        <w:t xml:space="preserve"> diretório principal do módulo de tarefas  criar um novo arquivo e vamos salvá-lo como tarefas-</w:t>
       </w:r>
       <w:proofErr w:type="spellStart"/>
       <w:r>
@@ -1693,6 +1825,7 @@
       <w:r>
         <w:rPr>
           <w:noProof/>
+          <w:lang w:eastAsia="pt-BR"/>
         </w:rPr>
         <w:drawing>
           <wp:inline distT="0" distB="0" distL="0" distR="0" wp14:anchorId="22DC3E01" wp14:editId="6D15623A">
@@ -1779,6 +1912,7 @@
       <w:r>
         <w:rPr>
           <w:noProof/>
+          <w:lang w:eastAsia="pt-BR"/>
         </w:rPr>
         <w:drawing>
           <wp:inline distT="0" distB="0" distL="0" distR="0" wp14:anchorId="31BE656A" wp14:editId="70455ECF">
@@ -1921,14 +2055,6 @@
         </w:rPr>
         <w:t xml:space="preserve"> </w:t>
       </w:r>
-      <w:r>
-        <w:rPr>
-          <w:rFonts w:ascii="Verdana" w:hAnsi="Verdana"/>
-          <w:sz w:val="24"/>
-          <w:szCs w:val="24"/>
-        </w:rPr>
-        <w:t>app-</w:t>
-      </w:r>
       <w:proofErr w:type="spellStart"/>
       <w:r>
         <w:rPr>
@@ -1936,7 +2062,7 @@
           <w:sz w:val="24"/>
           <w:szCs w:val="24"/>
         </w:rPr>
-        <w:t>routing.module.ts</w:t>
+        <w:t>app-routing.module.ts</w:t>
       </w:r>
       <w:proofErr w:type="spellEnd"/>
     </w:p>
@@ -1952,6 +2078,7 @@
       <w:r>
         <w:rPr>
           <w:noProof/>
+          <w:lang w:eastAsia="pt-BR"/>
         </w:rPr>
         <w:drawing>
           <wp:inline distT="0" distB="0" distL="0" distR="0" wp14:anchorId="54C2357D" wp14:editId="398ACD7C">
@@ -2101,6 +2228,7 @@
         <w:t>&lt;</w:t>
       </w:r>
       <w:proofErr w:type="spellStart"/>
+      <w:proofErr w:type="gramStart"/>
       <w:r>
         <w:rPr>
           <w:rFonts w:ascii="Verdana" w:hAnsi="Verdana"/>
@@ -2110,6 +2238,7 @@
         <w:t>tbody</w:t>
       </w:r>
       <w:proofErr w:type="spellEnd"/>
+      <w:proofErr w:type="gramEnd"/>
       <w:r>
         <w:rPr>
           <w:rFonts w:ascii="Verdana" w:hAnsi="Verdana"/>
@@ -2253,8 +2382,216 @@
           <w:sz w:val="24"/>
           <w:szCs w:val="24"/>
         </w:rPr>
-        <w:t>Criando a interface HTML da listagem de tarefas</w:t>
-      </w:r>
+        <w:t>Registrando as rotas de cadastro de tarefas</w:t>
+      </w:r>
+    </w:p>
+    <w:p>
+      <w:pPr>
+        <w:jc w:val="both"/>
+        <w:rPr>
+          <w:rFonts w:ascii="Verdana" w:hAnsi="Verdana"/>
+          <w:sz w:val="24"/>
+          <w:szCs w:val="24"/>
+        </w:rPr>
+      </w:pPr>
+      <w:r>
+        <w:rPr>
+          <w:rFonts w:ascii="Verdana" w:hAnsi="Verdana"/>
+          <w:sz w:val="24"/>
+          <w:szCs w:val="24"/>
+        </w:rPr>
+        <w:t>Agora vamos criar ou melhor somente adicionar a nova rota de Cadastro na de estrutura de rotas criada.</w:t>
+      </w:r>
+    </w:p>
+    <w:p>
+      <w:pPr>
+        <w:jc w:val="both"/>
+        <w:rPr>
+          <w:rFonts w:ascii="Verdana" w:hAnsi="Verdana"/>
+          <w:sz w:val="24"/>
+          <w:szCs w:val="24"/>
+        </w:rPr>
+      </w:pPr>
+      <w:r>
+        <w:rPr>
+          <w:rFonts w:ascii="Verdana" w:hAnsi="Verdana"/>
+          <w:sz w:val="24"/>
+          <w:szCs w:val="24"/>
+        </w:rPr>
+        <w:t>Basta adicionar o roteamento para a tela de cadastro e adicionar um link na tela de listagem de tarefas.</w:t>
+      </w:r>
+    </w:p>
+    <w:p>
+      <w:pPr>
+        <w:jc w:val="both"/>
+        <w:rPr>
+          <w:rFonts w:ascii="Verdana" w:hAnsi="Verdana"/>
+          <w:sz w:val="24"/>
+          <w:szCs w:val="24"/>
+        </w:rPr>
+      </w:pPr>
+      <w:r>
+        <w:rPr>
+          <w:rFonts w:ascii="Verdana" w:hAnsi="Verdana"/>
+          <w:sz w:val="24"/>
+          <w:szCs w:val="24"/>
+        </w:rPr>
+        <w:t>Ao clicar no botão Novo ele é direcionado para a tela de listagem de cadastro.</w:t>
+      </w:r>
+    </w:p>
+    <w:p>
+      <w:pPr>
+        <w:jc w:val="both"/>
+        <w:rPr>
+          <w:rFonts w:ascii="Verdana" w:hAnsi="Verdana"/>
+          <w:sz w:val="24"/>
+          <w:szCs w:val="24"/>
+        </w:rPr>
+      </w:pPr>
+      <w:r>
+        <w:rPr>
+          <w:rFonts w:ascii="Verdana" w:hAnsi="Verdana"/>
+          <w:sz w:val="24"/>
+          <w:szCs w:val="24"/>
+        </w:rPr>
+        <w:t>Primeira coisa a fazer é o importe cadastrar tarefa componente e na sequência adicionar essa instrução do path.</w:t>
+      </w:r>
+    </w:p>
+    <w:p>
+      <w:pPr>
+        <w:jc w:val="both"/>
+        <w:rPr>
+          <w:rFonts w:ascii="Verdana" w:hAnsi="Verdana"/>
+          <w:sz w:val="24"/>
+          <w:szCs w:val="24"/>
+        </w:rPr>
+      </w:pPr>
+    </w:p>
+    <w:p>
+      <w:pPr>
+        <w:jc w:val="both"/>
+        <w:rPr>
+          <w:rFonts w:ascii="Verdana" w:hAnsi="Verdana"/>
+          <w:sz w:val="24"/>
+          <w:szCs w:val="24"/>
+        </w:rPr>
+      </w:pPr>
+      <w:r>
+        <w:rPr>
+          <w:rFonts w:ascii="Verdana" w:hAnsi="Verdana"/>
+          <w:sz w:val="24"/>
+          <w:szCs w:val="24"/>
+        </w:rPr>
+        <w:drawing>
+          <wp:inline distT="0" distB="0" distL="0" distR="0" wp14:anchorId="64DC5C2D" wp14:editId="5B58EF65">
+            <wp:extent cx="5400040" cy="1099820"/>
+            <wp:effectExtent l="0" t="0" r="0" b="5080"/>
+            <wp:docPr id="2" name="Imagem 2"/>
+            <wp:cNvGraphicFramePr>
+              <a:graphicFrameLocks xmlns:a="http://schemas.openxmlformats.org/drawingml/2006/main" noChangeAspect="1"/>
+            </wp:cNvGraphicFramePr>
+            <a:graphic xmlns:a="http://schemas.openxmlformats.org/drawingml/2006/main">
+              <a:graphicData uri="http://schemas.openxmlformats.org/drawingml/2006/picture">
+                <pic:pic xmlns:pic="http://schemas.openxmlformats.org/drawingml/2006/picture">
+                  <pic:nvPicPr>
+                    <pic:cNvPr id="1" name=""/>
+                    <pic:cNvPicPr/>
+                  </pic:nvPicPr>
+                  <pic:blipFill>
+                    <a:blip r:embed="rId13"/>
+                    <a:stretch>
+                      <a:fillRect/>
+                    </a:stretch>
+                  </pic:blipFill>
+                  <pic:spPr>
+                    <a:xfrm>
+                      <a:off x="0" y="0"/>
+                      <a:ext cx="5400040" cy="1099820"/>
+                    </a:xfrm>
+                    <a:prstGeom prst="rect">
+                      <a:avLst/>
+                    </a:prstGeom>
+                  </pic:spPr>
+                </pic:pic>
+              </a:graphicData>
+            </a:graphic>
+          </wp:inline>
+        </w:drawing>
+      </w:r>
+    </w:p>
+    <w:p>
+      <w:pPr>
+        <w:jc w:val="both"/>
+        <w:rPr>
+          <w:rFonts w:ascii="Verdana" w:hAnsi="Verdana"/>
+          <w:sz w:val="24"/>
+          <w:szCs w:val="24"/>
+        </w:rPr>
+      </w:pPr>
+      <w:r>
+        <w:rPr>
+          <w:rFonts w:ascii="Verdana" w:hAnsi="Verdana"/>
+          <w:sz w:val="24"/>
+          <w:szCs w:val="24"/>
+        </w:rPr>
+        <w:drawing>
+          <wp:inline distT="0" distB="0" distL="0" distR="0" wp14:anchorId="091157EF" wp14:editId="79672331">
+            <wp:extent cx="5068007" cy="1314633"/>
+            <wp:effectExtent l="0" t="0" r="0" b="0"/>
+            <wp:docPr id="4" name="Imagem 4"/>
+            <wp:cNvGraphicFramePr>
+              <a:graphicFrameLocks xmlns:a="http://schemas.openxmlformats.org/drawingml/2006/main" noChangeAspect="1"/>
+            </wp:cNvGraphicFramePr>
+            <a:graphic xmlns:a="http://schemas.openxmlformats.org/drawingml/2006/main">
+              <a:graphicData uri="http://schemas.openxmlformats.org/drawingml/2006/picture">
+                <pic:pic xmlns:pic="http://schemas.openxmlformats.org/drawingml/2006/picture">
+                  <pic:nvPicPr>
+                    <pic:cNvPr id="1" name=""/>
+                    <pic:cNvPicPr/>
+                  </pic:nvPicPr>
+                  <pic:blipFill>
+                    <a:blip r:embed="rId14"/>
+                    <a:stretch>
+                      <a:fillRect/>
+                    </a:stretch>
+                  </pic:blipFill>
+                  <pic:spPr>
+                    <a:xfrm>
+                      <a:off x="0" y="0"/>
+                      <a:ext cx="5068007" cy="1314633"/>
+                    </a:xfrm>
+                    <a:prstGeom prst="rect">
+                      <a:avLst/>
+                    </a:prstGeom>
+                  </pic:spPr>
+                </pic:pic>
+              </a:graphicData>
+            </a:graphic>
+          </wp:inline>
+        </w:drawing>
+      </w:r>
+    </w:p>
+    <w:p>
+      <w:pPr>
+        <w:jc w:val="both"/>
+        <w:rPr>
+          <w:rFonts w:ascii="Verdana" w:hAnsi="Verdana"/>
+          <w:sz w:val="24"/>
+          <w:szCs w:val="24"/>
+        </w:rPr>
+      </w:pPr>
+    </w:p>
+    <w:p>
+      <w:pPr>
+        <w:jc w:val="both"/>
+        <w:rPr>
+          <w:rFonts w:ascii="Verdana" w:hAnsi="Verdana"/>
+          <w:sz w:val="24"/>
+          <w:szCs w:val="24"/>
+        </w:rPr>
+      </w:pPr>
+      <w:bookmarkStart w:id="0" w:name="_GoBack"/>
+      <w:bookmarkEnd w:id="0"/>
     </w:p>
     <w:sectPr>
       <w:pgSz w:w="11906" w:h="16838"/>
@@ -2267,7 +2604,7 @@
 </file>
 
 <file path=word/numbering.xml><?xml version="1.0" encoding="utf-8"?>
-<w:numbering xmlns:wpc="http://schemas.microsoft.com/office/word/2010/wordprocessingCanvas" xmlns:cx="http://schemas.microsoft.com/office/drawing/2014/chartex" xmlns:cx1="http://schemas.microsoft.com/office/drawing/2015/9/8/chartex" xmlns:cx2="http://schemas.microsoft.com/office/drawing/2015/10/21/chartex" xmlns:cx3="http://schemas.microsoft.com/office/drawing/2016/5/9/chartex" xmlns:cx4="http://schemas.microsoft.com/office/drawing/2016/5/10/chartex" xmlns:cx5="http://schemas.microsoft.com/office/drawing/2016/5/11/chartex" xmlns:cx6="http://schemas.microsoft.com/office/drawing/2016/5/12/chartex" xmlns:cx7="http://schemas.microsoft.com/office/drawing/2016/5/13/chartex" xmlns:cx8="http://schemas.microsoft.com/office/drawing/2016/5/14/chartex" xmlns:mc="http://schemas.openxmlformats.org/markup-compatibility/2006" xmlns:aink="http://schemas.microsoft.com/office/drawing/2016/ink" xmlns:am3d="http://schemas.microsoft.com/office/drawing/2017/model3d" xmlns:o="urn:schemas-microsoft-com:office:office" xmlns:oel="http://schemas.microsoft.com/office/2019/extlst" xmlns:r="http://schemas.openxmlformats.org/officeDocument/2006/relationships" xmlns:m="http://schemas.openxmlformats.org/officeDocument/2006/math" xmlns:v="urn:schemas-microsoft-com:vml" xmlns:wp14="http://schemas.microsoft.com/office/word/2010/wordprocessingDrawing" xmlns:wp="http://schemas.openxmlformats.org/drawingml/2006/wordprocessingDrawing" xmlns:w10="urn:schemas-microsoft-com:office:word" xmlns:w="http://schemas.openxmlformats.org/wordprocessingml/2006/main" xmlns:w14="http://schemas.microsoft.com/office/word/2010/wordml" xmlns:w15="http://schemas.microsoft.com/office/word/2012/wordml" xmlns:w16cex="http://schemas.microsoft.com/office/word/2018/wordml/cex" xmlns:w16cid="http://schemas.microsoft.com/office/word/2016/wordml/cid" xmlns:w16="http://schemas.microsoft.com/office/word/2018/wordml" xmlns:w16sdtdh="http://schemas.microsoft.com/office/word/2020/wordml/sdtdatahash" xmlns:w16se="http://schemas.microsoft.com/office/word/2015/wordml/symex" xmlns:wpg="http://schemas.microsoft.com/office/word/2010/wordprocessingGroup" xmlns:wpi="http://schemas.microsoft.com/office/word/2010/wordprocessingInk" xmlns:wne="http://schemas.microsoft.com/office/word/2006/wordml" xmlns:wps="http://schemas.microsoft.com/office/word/2010/wordprocessingShape" mc:Ignorable="w14 w15 w16se w16cid w16 w16cex w16sdtdh wp14">
+<w:numbering xmlns:wpc="http://schemas.microsoft.com/office/word/2010/wordprocessingCanvas" xmlns:mc="http://schemas.openxmlformats.org/markup-compatibility/2006" xmlns:o="urn:schemas-microsoft-com:office:office" xmlns:r="http://schemas.openxmlformats.org/officeDocument/2006/relationships" xmlns:m="http://schemas.openxmlformats.org/officeDocument/2006/math" xmlns:v="urn:schemas-microsoft-com:vml" xmlns:wp14="http://schemas.microsoft.com/office/word/2010/wordprocessingDrawing" xmlns:wp="http://schemas.openxmlformats.org/drawingml/2006/wordprocessingDrawing" xmlns:w10="urn:schemas-microsoft-com:office:word" xmlns:w="http://schemas.openxmlformats.org/wordprocessingml/2006/main" xmlns:w14="http://schemas.microsoft.com/office/word/2010/wordml" xmlns:w15="http://schemas.microsoft.com/office/word/2012/wordml" xmlns:wpg="http://schemas.microsoft.com/office/word/2010/wordprocessingGroup" xmlns:wpi="http://schemas.microsoft.com/office/word/2010/wordprocessingInk" xmlns:wne="http://schemas.microsoft.com/office/word/2006/wordml" xmlns:wps="http://schemas.microsoft.com/office/word/2010/wordprocessingShape" mc:Ignorable="w14 w15 wp14">
   <w:abstractNum w:abstractNumId="0" w15:restartNumberingAfterBreak="0">
     <w:nsid w:val="5AE554AC"/>
     <w:multiLevelType w:val="hybridMultilevel"/>
@@ -2381,14 +2718,14 @@
       </w:rPr>
     </w:lvl>
   </w:abstractNum>
-  <w:num w:numId="1" w16cid:durableId="1971086488">
+  <w:num w:numId="1">
     <w:abstractNumId w:val="0"/>
   </w:num>
 </w:numbering>
 </file>
 
 <file path=word/styles.xml><?xml version="1.0" encoding="utf-8"?>
-<w:styles xmlns:mc="http://schemas.openxmlformats.org/markup-compatibility/2006" xmlns:r="http://schemas.openxmlformats.org/officeDocument/2006/relationships" xmlns:w="http://schemas.openxmlformats.org/wordprocessingml/2006/main" xmlns:w14="http://schemas.microsoft.com/office/word/2010/wordml" xmlns:w15="http://schemas.microsoft.com/office/word/2012/wordml" xmlns:w16cex="http://schemas.microsoft.com/office/word/2018/wordml/cex" xmlns:w16cid="http://schemas.microsoft.com/office/word/2016/wordml/cid" xmlns:w16="http://schemas.microsoft.com/office/word/2018/wordml" xmlns:w16sdtdh="http://schemas.microsoft.com/office/word/2020/wordml/sdtdatahash" xmlns:w16se="http://schemas.microsoft.com/office/word/2015/wordml/symex" mc:Ignorable="w14 w15 w16se w16cid w16 w16cex w16sdtdh">
+<w:styles xmlns:mc="http://schemas.openxmlformats.org/markup-compatibility/2006" xmlns:r="http://schemas.openxmlformats.org/officeDocument/2006/relationships" xmlns:w="http://schemas.openxmlformats.org/wordprocessingml/2006/main" xmlns:w14="http://schemas.microsoft.com/office/word/2010/wordml" xmlns:w15="http://schemas.microsoft.com/office/word/2012/wordml" mc:Ignorable="w14 w15">
   <w:docDefaults>
     <w:rPrDefault>
       <w:rPr>
@@ -2404,7 +2741,7 @@
       </w:pPr>
     </w:pPrDefault>
   </w:docDefaults>
-  <w:latentStyles w:defLockedState="0" w:defUIPriority="99" w:defSemiHidden="0" w:defUnhideWhenUsed="0" w:defQFormat="0" w:count="376">
+  <w:latentStyles w:defLockedState="0" w:defUIPriority="99" w:defSemiHidden="0" w:defUnhideWhenUsed="0" w:defQFormat="0" w:count="371">
     <w:lsdException w:name="Normal" w:uiPriority="0" w:qFormat="1"/>
     <w:lsdException w:name="heading 1" w:uiPriority="9" w:qFormat="1"/>
     <w:lsdException w:name="heading 2" w:semiHidden="1" w:uiPriority="9" w:unhideWhenUsed="1" w:qFormat="1"/>
@@ -2776,11 +3113,6 @@
     <w:lsdException w:name="List Table 5 Dark Accent 6" w:uiPriority="50"/>
     <w:lsdException w:name="List Table 6 Colorful Accent 6" w:uiPriority="51"/>
     <w:lsdException w:name="List Table 7 Colorful Accent 6" w:uiPriority="52"/>
-    <w:lsdException w:name="Mention" w:semiHidden="1" w:unhideWhenUsed="1"/>
-    <w:lsdException w:name="Smart Hyperlink" w:semiHidden="1" w:unhideWhenUsed="1"/>
-    <w:lsdException w:name="Hashtag" w:semiHidden="1" w:unhideWhenUsed="1"/>
-    <w:lsdException w:name="Unresolved Mention" w:semiHidden="1" w:unhideWhenUsed="1"/>
-    <w:lsdException w:name="Smart Link" w:semiHidden="1" w:unhideWhenUsed="1"/>
   </w:latentStyles>
   <w:style w:type="paragraph" w:default="1" w:styleId="Normal">
     <w:name w:val="Normal"/>
@@ -2835,7 +3167,7 @@
       <w:u w:val="single"/>
     </w:rPr>
   </w:style>
-  <w:style w:type="character" w:styleId="MenoPendente">
+  <w:style w:type="character" w:customStyle="1" w:styleId="UnresolvedMention">
     <w:name w:val="Unresolved Mention"/>
     <w:basedOn w:val="Fontepargpadro"/>
     <w:uiPriority w:val="99"/>

</xml_diff>

<commit_message>
seção 4 item 62
Finalizada
</commit_message>
<xml_diff>
--- a/gerenciador-de-tarefas.docx
+++ b/gerenciador-de-tarefas.docx
@@ -1,6 +1,6 @@
 
 <file path=word/document.xml><?xml version="1.0" encoding="utf-8"?>
-<w:document xmlns:wpc="http://schemas.microsoft.com/office/word/2010/wordprocessingCanvas" xmlns:cx="http://schemas.microsoft.com/office/drawing/2014/chartex" xmlns:cx1="http://schemas.microsoft.com/office/drawing/2015/9/8/chartex" xmlns:cx2="http://schemas.microsoft.com/office/drawing/2015/10/21/chartex" xmlns:cx3="http://schemas.microsoft.com/office/drawing/2016/5/9/chartex" xmlns:cx4="http://schemas.microsoft.com/office/drawing/2016/5/10/chartex" xmlns:cx5="http://schemas.microsoft.com/office/drawing/2016/5/11/chartex" xmlns:cx6="http://schemas.microsoft.com/office/drawing/2016/5/12/chartex" xmlns:cx7="http://schemas.microsoft.com/office/drawing/2016/5/13/chartex" xmlns:cx8="http://schemas.microsoft.com/office/drawing/2016/5/14/chartex" xmlns:mc="http://schemas.openxmlformats.org/markup-compatibility/2006" xmlns:aink="http://schemas.microsoft.com/office/drawing/2016/ink" xmlns:am3d="http://schemas.microsoft.com/office/drawing/2017/model3d" xmlns:o="urn:schemas-microsoft-com:office:office" xmlns:oel="http://schemas.microsoft.com/office/2019/extlst" xmlns:r="http://schemas.openxmlformats.org/officeDocument/2006/relationships" xmlns:m="http://schemas.openxmlformats.org/officeDocument/2006/math" xmlns:v="urn:schemas-microsoft-com:vml" xmlns:wp14="http://schemas.microsoft.com/office/word/2010/wordprocessingDrawing" xmlns:wp="http://schemas.openxmlformats.org/drawingml/2006/wordprocessingDrawing" xmlns:w10="urn:schemas-microsoft-com:office:word" xmlns:w="http://schemas.openxmlformats.org/wordprocessingml/2006/main" xmlns:w14="http://schemas.microsoft.com/office/word/2010/wordml" xmlns:w15="http://schemas.microsoft.com/office/word/2012/wordml" xmlns:w16cex="http://schemas.microsoft.com/office/word/2018/wordml/cex" xmlns:w16cid="http://schemas.microsoft.com/office/word/2016/wordml/cid" xmlns:w16="http://schemas.microsoft.com/office/word/2018/wordml" xmlns:w16sdtdh="http://schemas.microsoft.com/office/word/2020/wordml/sdtdatahash" xmlns:w16se="http://schemas.microsoft.com/office/word/2015/wordml/symex" xmlns:wpg="http://schemas.microsoft.com/office/word/2010/wordprocessingGroup" xmlns:wpi="http://schemas.microsoft.com/office/word/2010/wordprocessingInk" xmlns:wne="http://schemas.microsoft.com/office/word/2006/wordml" xmlns:wps="http://schemas.microsoft.com/office/word/2010/wordprocessingShape" mc:Ignorable="w14 w15 w16se w16cid w16 w16cex w16sdtdh wp14">
+<w:document xmlns:wpc="http://schemas.microsoft.com/office/word/2010/wordprocessingCanvas" xmlns:mc="http://schemas.openxmlformats.org/markup-compatibility/2006" xmlns:o="urn:schemas-microsoft-com:office:office" xmlns:r="http://schemas.openxmlformats.org/officeDocument/2006/relationships" xmlns:m="http://schemas.openxmlformats.org/officeDocument/2006/math" xmlns:v="urn:schemas-microsoft-com:vml" xmlns:wp14="http://schemas.microsoft.com/office/word/2010/wordprocessingDrawing" xmlns:wp="http://schemas.openxmlformats.org/drawingml/2006/wordprocessingDrawing" xmlns:w10="urn:schemas-microsoft-com:office:word" xmlns:w="http://schemas.openxmlformats.org/wordprocessingml/2006/main" xmlns:w14="http://schemas.microsoft.com/office/word/2010/wordml" xmlns:w15="http://schemas.microsoft.com/office/word/2012/wordml" xmlns:wpg="http://schemas.microsoft.com/office/word/2010/wordprocessingGroup" xmlns:wpi="http://schemas.microsoft.com/office/word/2010/wordprocessingInk" xmlns:wne="http://schemas.microsoft.com/office/word/2006/wordml" xmlns:wps="http://schemas.microsoft.com/office/word/2010/wordprocessingShape" mc:Ignorable="w14 w15 wp14">
   <w:body>
     <w:p>
       <w:pPr>
@@ -1261,16 +1261,16 @@
           <w:sz w:val="24"/>
           <w:szCs w:val="24"/>
         </w:rPr>
-        <w:t>Criar o arquivo app-</w:t>
-      </w:r>
-      <w:proofErr w:type="spellStart"/>
-      <w:r>
-        <w:rPr>
-          <w:rFonts w:ascii="Verdana" w:hAnsi="Verdana"/>
-          <w:sz w:val="24"/>
-          <w:szCs w:val="24"/>
-        </w:rPr>
-        <w:t>routing.module.ts</w:t>
+        <w:t xml:space="preserve">Criar o arquivo </w:t>
+      </w:r>
+      <w:proofErr w:type="spellStart"/>
+      <w:r>
+        <w:rPr>
+          <w:rFonts w:ascii="Verdana" w:hAnsi="Verdana"/>
+          <w:sz w:val="24"/>
+          <w:szCs w:val="24"/>
+        </w:rPr>
+        <w:t>app-routing.module.ts</w:t>
       </w:r>
       <w:proofErr w:type="spellEnd"/>
       <w:r>
@@ -1297,8 +1297,18 @@
           <w:sz w:val="24"/>
           <w:szCs w:val="24"/>
         </w:rPr>
-        <w:t>\app</w:t>
-      </w:r>
+        <w:t>\</w:t>
+      </w:r>
+      <w:proofErr w:type="spellStart"/>
+      <w:r>
+        <w:rPr>
+          <w:rFonts w:ascii="Verdana" w:hAnsi="Verdana"/>
+          <w:sz w:val="24"/>
+          <w:szCs w:val="24"/>
+        </w:rPr>
+        <w:t>app</w:t>
+      </w:r>
+      <w:proofErr w:type="spellEnd"/>
     </w:p>
     <w:p>
       <w:pPr>
@@ -1693,14 +1703,6 @@
           <w:szCs w:val="24"/>
         </w:rPr>
       </w:pPr>
-      <w:r>
-        <w:rPr>
-          <w:rFonts w:ascii="Verdana" w:hAnsi="Verdana"/>
-          <w:sz w:val="24"/>
-          <w:szCs w:val="24"/>
-        </w:rPr>
-        <w:t xml:space="preserve">no diretório principal do módulo de </w:t>
-      </w:r>
       <w:proofErr w:type="gramStart"/>
       <w:r>
         <w:rPr>
@@ -1708,7 +1710,7 @@
           <w:sz w:val="24"/>
           <w:szCs w:val="24"/>
         </w:rPr>
-        <w:t>tarefas  criar</w:t>
+        <w:t>no</w:t>
       </w:r>
       <w:proofErr w:type="gramEnd"/>
       <w:r>
@@ -1717,7 +1719,7 @@
           <w:sz w:val="24"/>
           <w:szCs w:val="24"/>
         </w:rPr>
-        <w:t xml:space="preserve"> um novo arquivo e vamos salvá-lo como tarefas-</w:t>
+        <w:t xml:space="preserve"> diretório principal do módulo de tarefas  criar um novo arquivo e vamos salvá-lo como tarefas-</w:t>
       </w:r>
       <w:proofErr w:type="spellStart"/>
       <w:r>
@@ -1980,22 +1982,14 @@
         </w:rPr>
         <w:t xml:space="preserve"> </w:t>
       </w:r>
-      <w:r>
-        <w:rPr>
-          <w:rFonts w:ascii="Verdana" w:hAnsi="Verdana"/>
-          <w:sz w:val="24"/>
-          <w:szCs w:val="24"/>
-        </w:rPr>
-        <w:t>app-</w:t>
-      </w:r>
-      <w:proofErr w:type="spellStart"/>
-      <w:r>
-        <w:rPr>
-          <w:rFonts w:ascii="Verdana" w:hAnsi="Verdana"/>
-          <w:sz w:val="24"/>
-          <w:szCs w:val="24"/>
-        </w:rPr>
-        <w:t>routing.module.ts</w:t>
+      <w:proofErr w:type="spellStart"/>
+      <w:r>
+        <w:rPr>
+          <w:rFonts w:ascii="Verdana" w:hAnsi="Verdana"/>
+          <w:sz w:val="24"/>
+          <w:szCs w:val="24"/>
+        </w:rPr>
+        <w:t>app-routing.module.ts</w:t>
       </w:r>
       <w:proofErr w:type="spellEnd"/>
     </w:p>
@@ -2413,6 +2407,7 @@
           <w:noProof/>
           <w:sz w:val="24"/>
           <w:szCs w:val="24"/>
+          <w:lang w:eastAsia="pt-BR"/>
         </w:rPr>
         <w:drawing>
           <wp:inline distT="0" distB="0" distL="0" distR="0" wp14:anchorId="64DC5C2D" wp14:editId="5B58EF65">
@@ -2466,6 +2461,7 @@
           <w:noProof/>
           <w:sz w:val="24"/>
           <w:szCs w:val="24"/>
+          <w:lang w:eastAsia="pt-BR"/>
         </w:rPr>
         <w:drawing>
           <wp:inline distT="0" distB="0" distL="0" distR="0" wp14:anchorId="091157EF" wp14:editId="79672331">
@@ -2595,14 +2591,6 @@
           <w:szCs w:val="24"/>
         </w:rPr>
       </w:pPr>
-      <w:r>
-        <w:rPr>
-          <w:rFonts w:ascii="Verdana" w:hAnsi="Verdana"/>
-          <w:sz w:val="24"/>
-          <w:szCs w:val="24"/>
-        </w:rPr>
-        <w:t xml:space="preserve">No Angular atual devido a algumas alterações no processo de compilação </w:t>
-      </w:r>
       <w:proofErr w:type="gramStart"/>
       <w:r>
         <w:rPr>
@@ -2610,7 +2598,7 @@
           <w:sz w:val="24"/>
           <w:szCs w:val="24"/>
         </w:rPr>
-        <w:t>do mesmo</w:t>
+        <w:t>No Angular</w:t>
       </w:r>
       <w:proofErr w:type="gramEnd"/>
       <w:r>
@@ -2619,7 +2607,7 @@
           <w:sz w:val="24"/>
           <w:szCs w:val="24"/>
         </w:rPr>
-        <w:t>, foi adicionado um segundo parâmetro ao elemento @ViewChild que utilizaremos a seguir.</w:t>
+        <w:t xml:space="preserve"> atual devido a algumas alterações no processo de compilação do mesmo, foi adicionado um segundo parâmetro ao elemento @ViewChild que utilizaremos a seguir.</w:t>
       </w:r>
     </w:p>
     <w:p>
@@ -2656,7 +2644,25 @@
           <w:szCs w:val="24"/>
         </w:rPr>
         <w:lastRenderedPageBreak/>
-        <w:t xml:space="preserve">@ViewChild('formTarefa') </w:t>
+        <w:t>@</w:t>
+      </w:r>
+      <w:proofErr w:type="spellStart"/>
+      <w:r>
+        <w:rPr>
+          <w:rFonts w:ascii="Verdana" w:hAnsi="Verdana"/>
+          <w:sz w:val="24"/>
+          <w:szCs w:val="24"/>
+        </w:rPr>
+        <w:t>ViewChild</w:t>
+      </w:r>
+      <w:proofErr w:type="spellEnd"/>
+      <w:r>
+        <w:rPr>
+          <w:rFonts w:ascii="Verdana" w:hAnsi="Verdana"/>
+          <w:sz w:val="24"/>
+          <w:szCs w:val="24"/>
+        </w:rPr>
+        <w:t>('</w:t>
       </w:r>
       <w:proofErr w:type="spellStart"/>
       <w:r>
@@ -2674,6 +2680,24 @@
           <w:sz w:val="24"/>
           <w:szCs w:val="24"/>
         </w:rPr>
+        <w:t xml:space="preserve">') </w:t>
+      </w:r>
+      <w:proofErr w:type="spellStart"/>
+      <w:r>
+        <w:rPr>
+          <w:rFonts w:ascii="Verdana" w:hAnsi="Verdana"/>
+          <w:sz w:val="24"/>
+          <w:szCs w:val="24"/>
+        </w:rPr>
+        <w:t>formTarefa</w:t>
+      </w:r>
+      <w:proofErr w:type="spellEnd"/>
+      <w:r>
+        <w:rPr>
+          <w:rFonts w:ascii="Verdana" w:hAnsi="Verdana"/>
+          <w:sz w:val="24"/>
+          <w:szCs w:val="24"/>
+        </w:rPr>
         <w:t xml:space="preserve">: </w:t>
       </w:r>
       <w:proofErr w:type="spellStart"/>
@@ -2723,15 +2747,6 @@
           <w:lang w:val="en-US"/>
         </w:rPr>
       </w:pPr>
-      <w:r>
-        <w:rPr>
-          <w:rFonts w:ascii="Verdana" w:hAnsi="Verdana"/>
-          <w:sz w:val="24"/>
-          <w:szCs w:val="24"/>
-          <w:lang w:val="en-US"/>
-        </w:rPr>
-        <w:t>@</w:t>
-      </w:r>
       <w:proofErr w:type="gramStart"/>
       <w:r>
         <w:rPr>
@@ -2740,7 +2755,7 @@
           <w:szCs w:val="24"/>
           <w:lang w:val="en-US"/>
         </w:rPr>
-        <w:t>ViewChild(</w:t>
+        <w:t>@ViewChild(</w:t>
       </w:r>
       <w:proofErr w:type="gramEnd"/>
       <w:r>
@@ -2798,11 +2813,614 @@
         <w:jc w:val="both"/>
         <w:rPr>
           <w:rFonts w:ascii="Verdana" w:hAnsi="Verdana"/>
-          <w:sz w:val="24"/>
-          <w:szCs w:val="24"/>
-          <w:lang w:val="en-US"/>
-        </w:rPr>
-      </w:pPr>
+          <w:b/>
+          <w:sz w:val="24"/>
+          <w:szCs w:val="24"/>
+          <w:lang w:val="en-US"/>
+        </w:rPr>
+      </w:pPr>
+      <w:r>
+        <w:rPr>
+          <w:rFonts w:ascii="Verdana" w:hAnsi="Verdana"/>
+          <w:b/>
+          <w:sz w:val="24"/>
+          <w:szCs w:val="24"/>
+          <w:lang w:val="en-US"/>
+        </w:rPr>
+        <w:t>*</w:t>
+      </w:r>
+      <w:proofErr w:type="spellStart"/>
+      <w:r>
+        <w:rPr>
+          <w:rFonts w:ascii="Verdana" w:hAnsi="Verdana"/>
+          <w:b/>
+          <w:sz w:val="24"/>
+          <w:szCs w:val="24"/>
+          <w:lang w:val="en-US"/>
+        </w:rPr>
+        <w:t>Utilizado</w:t>
+      </w:r>
+      <w:proofErr w:type="spellEnd"/>
+      <w:r>
+        <w:rPr>
+          <w:rFonts w:ascii="Verdana" w:hAnsi="Verdana"/>
+          <w:b/>
+          <w:sz w:val="24"/>
+          <w:szCs w:val="24"/>
+          <w:lang w:val="en-US"/>
+        </w:rPr>
+        <w:t xml:space="preserve"> para a </w:t>
+      </w:r>
+      <w:proofErr w:type="spellStart"/>
+      <w:r>
+        <w:rPr>
+          <w:rFonts w:ascii="Verdana" w:hAnsi="Verdana"/>
+          <w:b/>
+          <w:sz w:val="24"/>
+          <w:szCs w:val="24"/>
+          <w:lang w:val="en-US"/>
+        </w:rPr>
+        <w:t>validação</w:t>
+      </w:r>
+      <w:proofErr w:type="spellEnd"/>
+      <w:r>
+        <w:rPr>
+          <w:rFonts w:ascii="Verdana" w:hAnsi="Verdana"/>
+          <w:b/>
+          <w:sz w:val="24"/>
+          <w:szCs w:val="24"/>
+          <w:lang w:val="en-US"/>
+        </w:rPr>
+        <w:t xml:space="preserve"> do </w:t>
+      </w:r>
+      <w:proofErr w:type="spellStart"/>
+      <w:r>
+        <w:rPr>
+          <w:rFonts w:ascii="Verdana" w:hAnsi="Verdana"/>
+          <w:b/>
+          <w:sz w:val="24"/>
+          <w:szCs w:val="24"/>
+          <w:lang w:val="en-US"/>
+        </w:rPr>
+        <w:t>formulário</w:t>
+      </w:r>
+      <w:proofErr w:type="spellEnd"/>
+      <w:r>
+        <w:rPr>
+          <w:rFonts w:ascii="Verdana" w:hAnsi="Verdana"/>
+          <w:b/>
+          <w:sz w:val="24"/>
+          <w:szCs w:val="24"/>
+          <w:lang w:val="en-US"/>
+        </w:rPr>
+        <w:t xml:space="preserve">, </w:t>
+      </w:r>
+      <w:proofErr w:type="spellStart"/>
+      <w:r>
+        <w:rPr>
+          <w:rFonts w:ascii="Verdana" w:hAnsi="Verdana"/>
+          <w:b/>
+          <w:sz w:val="24"/>
+          <w:szCs w:val="24"/>
+          <w:lang w:val="en-US"/>
+        </w:rPr>
+        <w:t>verifica</w:t>
+      </w:r>
+      <w:proofErr w:type="spellEnd"/>
+      <w:r>
+        <w:rPr>
+          <w:rFonts w:ascii="Verdana" w:hAnsi="Verdana"/>
+          <w:b/>
+          <w:sz w:val="24"/>
+          <w:szCs w:val="24"/>
+          <w:lang w:val="en-US"/>
+        </w:rPr>
+        <w:t xml:space="preserve"> se o </w:t>
+      </w:r>
+      <w:proofErr w:type="spellStart"/>
+      <w:r>
+        <w:rPr>
+          <w:rFonts w:ascii="Verdana" w:hAnsi="Verdana"/>
+          <w:b/>
+          <w:sz w:val="24"/>
+          <w:szCs w:val="24"/>
+          <w:lang w:val="en-US"/>
+        </w:rPr>
+        <w:t>formulário</w:t>
+      </w:r>
+      <w:proofErr w:type="spellEnd"/>
+      <w:r>
+        <w:rPr>
+          <w:rFonts w:ascii="Verdana" w:hAnsi="Verdana"/>
+          <w:b/>
+          <w:sz w:val="24"/>
+          <w:szCs w:val="24"/>
+          <w:lang w:val="en-US"/>
+        </w:rPr>
+        <w:t xml:space="preserve"> </w:t>
+      </w:r>
+      <w:proofErr w:type="spellStart"/>
+      <w:r>
+        <w:rPr>
+          <w:rFonts w:ascii="Verdana" w:hAnsi="Verdana"/>
+          <w:b/>
+          <w:sz w:val="24"/>
+          <w:szCs w:val="24"/>
+          <w:lang w:val="en-US"/>
+        </w:rPr>
+        <w:t>está</w:t>
+      </w:r>
+      <w:proofErr w:type="spellEnd"/>
+      <w:r>
+        <w:rPr>
+          <w:rFonts w:ascii="Verdana" w:hAnsi="Verdana"/>
+          <w:b/>
+          <w:sz w:val="24"/>
+          <w:szCs w:val="24"/>
+          <w:lang w:val="en-US"/>
+        </w:rPr>
+        <w:t xml:space="preserve"> </w:t>
+      </w:r>
+      <w:proofErr w:type="gramStart"/>
+      <w:r>
+        <w:rPr>
+          <w:rFonts w:ascii="Verdana" w:hAnsi="Verdana"/>
+          <w:b/>
+          <w:sz w:val="24"/>
+          <w:szCs w:val="24"/>
+          <w:lang w:val="en-US"/>
+        </w:rPr>
+        <w:t>pronto</w:t>
+      </w:r>
+      <w:proofErr w:type="gramEnd"/>
+      <w:r>
+        <w:rPr>
+          <w:rFonts w:ascii="Verdana" w:hAnsi="Verdana"/>
+          <w:b/>
+          <w:sz w:val="24"/>
+          <w:szCs w:val="24"/>
+          <w:lang w:val="en-US"/>
+        </w:rPr>
+        <w:t xml:space="preserve"> para </w:t>
+      </w:r>
+      <w:proofErr w:type="spellStart"/>
+      <w:r>
+        <w:rPr>
+          <w:rFonts w:ascii="Verdana" w:hAnsi="Verdana"/>
+          <w:b/>
+          <w:sz w:val="24"/>
+          <w:szCs w:val="24"/>
+          <w:lang w:val="en-US"/>
+        </w:rPr>
+        <w:t>ser</w:t>
+      </w:r>
+      <w:proofErr w:type="spellEnd"/>
+      <w:r>
+        <w:rPr>
+          <w:rFonts w:ascii="Verdana" w:hAnsi="Verdana"/>
+          <w:b/>
+          <w:sz w:val="24"/>
+          <w:szCs w:val="24"/>
+          <w:lang w:val="en-US"/>
+        </w:rPr>
+        <w:t xml:space="preserve"> </w:t>
+      </w:r>
+      <w:proofErr w:type="spellStart"/>
+      <w:r>
+        <w:rPr>
+          <w:rFonts w:ascii="Verdana" w:hAnsi="Verdana"/>
+          <w:b/>
+          <w:sz w:val="24"/>
+          <w:szCs w:val="24"/>
+          <w:lang w:val="en-US"/>
+        </w:rPr>
+        <w:t>enviado</w:t>
+      </w:r>
+      <w:proofErr w:type="spellEnd"/>
+      <w:r>
+        <w:rPr>
+          <w:rFonts w:ascii="Verdana" w:hAnsi="Verdana"/>
+          <w:b/>
+          <w:sz w:val="24"/>
+          <w:szCs w:val="24"/>
+          <w:lang w:val="en-US"/>
+        </w:rPr>
+        <w:t xml:space="preserve"> </w:t>
+      </w:r>
+      <w:proofErr w:type="spellStart"/>
+      <w:r>
+        <w:rPr>
+          <w:rFonts w:ascii="Verdana" w:hAnsi="Verdana"/>
+          <w:b/>
+          <w:sz w:val="24"/>
+          <w:szCs w:val="24"/>
+          <w:lang w:val="en-US"/>
+        </w:rPr>
+        <w:t>ao</w:t>
+      </w:r>
+      <w:proofErr w:type="spellEnd"/>
+      <w:r>
+        <w:rPr>
+          <w:rFonts w:ascii="Verdana" w:hAnsi="Verdana"/>
+          <w:b/>
+          <w:sz w:val="24"/>
+          <w:szCs w:val="24"/>
+          <w:lang w:val="en-US"/>
+        </w:rPr>
+        <w:t xml:space="preserve"> </w:t>
+      </w:r>
+      <w:proofErr w:type="spellStart"/>
+      <w:r>
+        <w:rPr>
+          <w:rFonts w:ascii="Verdana" w:hAnsi="Verdana"/>
+          <w:b/>
+          <w:sz w:val="24"/>
+          <w:szCs w:val="24"/>
+          <w:lang w:val="en-US"/>
+        </w:rPr>
+        <w:t>cadastrar</w:t>
+      </w:r>
+      <w:proofErr w:type="spellEnd"/>
+      <w:r>
+        <w:rPr>
+          <w:rFonts w:ascii="Verdana" w:hAnsi="Verdana"/>
+          <w:b/>
+          <w:sz w:val="24"/>
+          <w:szCs w:val="24"/>
+          <w:lang w:val="en-US"/>
+        </w:rPr>
+        <w:t xml:space="preserve"> </w:t>
+      </w:r>
+      <w:proofErr w:type="spellStart"/>
+      <w:r>
+        <w:rPr>
+          <w:rFonts w:ascii="Verdana" w:hAnsi="Verdana"/>
+          <w:b/>
+          <w:sz w:val="24"/>
+          <w:szCs w:val="24"/>
+          <w:lang w:val="en-US"/>
+        </w:rPr>
+        <w:t>uma</w:t>
+      </w:r>
+      <w:proofErr w:type="spellEnd"/>
+      <w:r>
+        <w:rPr>
+          <w:rFonts w:ascii="Verdana" w:hAnsi="Verdana"/>
+          <w:b/>
+          <w:sz w:val="24"/>
+          <w:szCs w:val="24"/>
+          <w:lang w:val="en-US"/>
+        </w:rPr>
+        <w:t xml:space="preserve"> </w:t>
+      </w:r>
+      <w:proofErr w:type="spellStart"/>
+      <w:r>
+        <w:rPr>
+          <w:rFonts w:ascii="Verdana" w:hAnsi="Verdana"/>
+          <w:b/>
+          <w:sz w:val="24"/>
+          <w:szCs w:val="24"/>
+          <w:lang w:val="en-US"/>
+        </w:rPr>
+        <w:t>tarefa</w:t>
+      </w:r>
+      <w:proofErr w:type="spellEnd"/>
+      <w:r>
+        <w:rPr>
+          <w:rFonts w:ascii="Verdana" w:hAnsi="Verdana"/>
+          <w:b/>
+          <w:sz w:val="24"/>
+          <w:szCs w:val="24"/>
+          <w:lang w:val="en-US"/>
+        </w:rPr>
+        <w:t xml:space="preserve">, </w:t>
+      </w:r>
+      <w:proofErr w:type="spellStart"/>
+      <w:r>
+        <w:rPr>
+          <w:rFonts w:ascii="Verdana" w:hAnsi="Verdana"/>
+          <w:b/>
+          <w:sz w:val="24"/>
+          <w:szCs w:val="24"/>
+          <w:lang w:val="en-US"/>
+        </w:rPr>
+        <w:t>sem</w:t>
+      </w:r>
+      <w:proofErr w:type="spellEnd"/>
+      <w:r>
+        <w:rPr>
+          <w:rFonts w:ascii="Verdana" w:hAnsi="Verdana"/>
+          <w:b/>
+          <w:sz w:val="24"/>
+          <w:szCs w:val="24"/>
+          <w:lang w:val="en-US"/>
+        </w:rPr>
+        <w:t xml:space="preserve"> </w:t>
+      </w:r>
+      <w:proofErr w:type="spellStart"/>
+      <w:r>
+        <w:rPr>
+          <w:rFonts w:ascii="Verdana" w:hAnsi="Verdana"/>
+          <w:b/>
+          <w:sz w:val="24"/>
+          <w:szCs w:val="24"/>
+          <w:lang w:val="en-US"/>
+        </w:rPr>
+        <w:t>erros</w:t>
+      </w:r>
+      <w:proofErr w:type="spellEnd"/>
+      <w:r>
+        <w:rPr>
+          <w:rFonts w:ascii="Verdana" w:hAnsi="Verdana"/>
+          <w:b/>
+          <w:sz w:val="24"/>
+          <w:szCs w:val="24"/>
+          <w:lang w:val="en-US"/>
+        </w:rPr>
+        <w:t xml:space="preserve"> </w:t>
+      </w:r>
+      <w:proofErr w:type="spellStart"/>
+      <w:r>
+        <w:rPr>
+          <w:rFonts w:ascii="Verdana" w:hAnsi="Verdana"/>
+          <w:b/>
+          <w:sz w:val="24"/>
+          <w:szCs w:val="24"/>
+          <w:lang w:val="en-US"/>
+        </w:rPr>
+        <w:t>na</w:t>
+      </w:r>
+      <w:proofErr w:type="spellEnd"/>
+      <w:r>
+        <w:rPr>
+          <w:rFonts w:ascii="Verdana" w:hAnsi="Verdana"/>
+          <w:b/>
+          <w:sz w:val="24"/>
+          <w:szCs w:val="24"/>
+          <w:lang w:val="en-US"/>
+        </w:rPr>
+        <w:t xml:space="preserve"> </w:t>
+      </w:r>
+      <w:proofErr w:type="spellStart"/>
+      <w:r>
+        <w:rPr>
+          <w:rFonts w:ascii="Verdana" w:hAnsi="Verdana"/>
+          <w:b/>
+          <w:sz w:val="24"/>
+          <w:szCs w:val="24"/>
+          <w:lang w:val="en-US"/>
+        </w:rPr>
+        <w:t>validação</w:t>
+      </w:r>
+      <w:proofErr w:type="spellEnd"/>
+      <w:r>
+        <w:rPr>
+          <w:rFonts w:ascii="Verdana" w:hAnsi="Verdana"/>
+          <w:b/>
+          <w:sz w:val="24"/>
+          <w:szCs w:val="24"/>
+          <w:lang w:val="en-US"/>
+        </w:rPr>
+        <w:t>.</w:t>
+      </w:r>
+      <w:r>
+        <w:rPr>
+          <w:rFonts w:ascii="Verdana" w:hAnsi="Verdana"/>
+          <w:b/>
+          <w:sz w:val="24"/>
+          <w:szCs w:val="24"/>
+          <w:lang w:val="en-US"/>
+        </w:rPr>
+        <w:t xml:space="preserve"> </w:t>
+      </w:r>
+      <w:proofErr w:type="spellStart"/>
+      <w:r>
+        <w:rPr>
+          <w:rFonts w:ascii="Verdana" w:hAnsi="Verdana"/>
+          <w:b/>
+          <w:sz w:val="24"/>
+          <w:szCs w:val="24"/>
+          <w:lang w:val="en-US"/>
+        </w:rPr>
+        <w:t>Permiti</w:t>
+      </w:r>
+      <w:proofErr w:type="spellEnd"/>
+      <w:r>
+        <w:rPr>
+          <w:rFonts w:ascii="Verdana" w:hAnsi="Verdana"/>
+          <w:b/>
+          <w:sz w:val="24"/>
+          <w:szCs w:val="24"/>
+          <w:lang w:val="en-US"/>
+        </w:rPr>
+        <w:t xml:space="preserve"> </w:t>
+      </w:r>
+      <w:proofErr w:type="spellStart"/>
+      <w:r>
+        <w:rPr>
+          <w:rFonts w:ascii="Verdana" w:hAnsi="Verdana"/>
+          <w:b/>
+          <w:sz w:val="24"/>
+          <w:szCs w:val="24"/>
+          <w:lang w:val="en-US"/>
+        </w:rPr>
+        <w:t>uma</w:t>
+      </w:r>
+      <w:proofErr w:type="spellEnd"/>
+      <w:r>
+        <w:rPr>
+          <w:rFonts w:ascii="Verdana" w:hAnsi="Verdana"/>
+          <w:b/>
+          <w:sz w:val="24"/>
+          <w:szCs w:val="24"/>
+          <w:lang w:val="en-US"/>
+        </w:rPr>
+        <w:t xml:space="preserve"> </w:t>
+      </w:r>
+      <w:proofErr w:type="spellStart"/>
+      <w:r>
+        <w:rPr>
+          <w:rFonts w:ascii="Verdana" w:hAnsi="Verdana"/>
+          <w:b/>
+          <w:sz w:val="24"/>
+          <w:szCs w:val="24"/>
+          <w:lang w:val="en-US"/>
+        </w:rPr>
+        <w:t>referência</w:t>
+      </w:r>
+      <w:proofErr w:type="spellEnd"/>
+      <w:r>
+        <w:rPr>
+          <w:rFonts w:ascii="Verdana" w:hAnsi="Verdana"/>
+          <w:b/>
+          <w:sz w:val="24"/>
+          <w:szCs w:val="24"/>
+          <w:lang w:val="en-US"/>
+        </w:rPr>
+        <w:t xml:space="preserve"> do </w:t>
+      </w:r>
+      <w:proofErr w:type="spellStart"/>
+      <w:r>
+        <w:rPr>
+          <w:rFonts w:ascii="Verdana" w:hAnsi="Verdana"/>
+          <w:b/>
+          <w:sz w:val="24"/>
+          <w:szCs w:val="24"/>
+          <w:lang w:val="en-US"/>
+        </w:rPr>
+        <w:t>formulário</w:t>
+      </w:r>
+      <w:proofErr w:type="spellEnd"/>
+      <w:r>
+        <w:rPr>
+          <w:rFonts w:ascii="Verdana" w:hAnsi="Verdana"/>
+          <w:b/>
+          <w:sz w:val="24"/>
+          <w:szCs w:val="24"/>
+          <w:lang w:val="en-US"/>
+        </w:rPr>
+        <w:t xml:space="preserve"> HTML </w:t>
+      </w:r>
+      <w:proofErr w:type="spellStart"/>
+      <w:r>
+        <w:rPr>
+          <w:rFonts w:ascii="Verdana" w:hAnsi="Verdana"/>
+          <w:b/>
+          <w:sz w:val="24"/>
+          <w:szCs w:val="24"/>
+          <w:lang w:val="en-US"/>
+        </w:rPr>
+        <w:t>dentro</w:t>
+      </w:r>
+      <w:proofErr w:type="spellEnd"/>
+      <w:r>
+        <w:rPr>
+          <w:rFonts w:ascii="Verdana" w:hAnsi="Verdana"/>
+          <w:b/>
+          <w:sz w:val="24"/>
+          <w:szCs w:val="24"/>
+          <w:lang w:val="en-US"/>
+        </w:rPr>
+        <w:t xml:space="preserve"> do </w:t>
+      </w:r>
+      <w:proofErr w:type="spellStart"/>
+      <w:r>
+        <w:rPr>
+          <w:rFonts w:ascii="Verdana" w:hAnsi="Verdana"/>
+          <w:b/>
+          <w:sz w:val="24"/>
+          <w:szCs w:val="24"/>
+          <w:lang w:val="en-US"/>
+        </w:rPr>
+        <w:t>componente</w:t>
+      </w:r>
+      <w:proofErr w:type="spellEnd"/>
+      <w:r>
+        <w:rPr>
+          <w:rFonts w:ascii="Verdana" w:hAnsi="Verdana"/>
+          <w:b/>
+          <w:sz w:val="24"/>
+          <w:szCs w:val="24"/>
+          <w:lang w:val="en-US"/>
+        </w:rPr>
+        <w:t xml:space="preserve"> (formTarefa</w:t>
+      </w:r>
+      <w:bookmarkStart w:id="0" w:name="_GoBack"/>
+      <w:bookmarkEnd w:id="0"/>
+      <w:r>
+        <w:rPr>
+          <w:rFonts w:ascii="Verdana" w:hAnsi="Verdana"/>
+          <w:b/>
+          <w:sz w:val="24"/>
+          <w:szCs w:val="24"/>
+          <w:lang w:val="en-US"/>
+        </w:rPr>
+        <w:t>)</w:t>
+      </w:r>
+      <w:r>
+        <w:rPr>
+          <w:rFonts w:ascii="Verdana" w:hAnsi="Verdana"/>
+          <w:b/>
+          <w:sz w:val="24"/>
+          <w:szCs w:val="24"/>
+          <w:lang w:val="en-US"/>
+        </w:rPr>
+        <w:t>.</w:t>
+      </w:r>
+    </w:p>
+    <w:p>
+      <w:pPr>
+        <w:jc w:val="both"/>
+        <w:rPr>
+          <w:rFonts w:ascii="Verdana" w:hAnsi="Verdana"/>
+          <w:sz w:val="24"/>
+          <w:szCs w:val="24"/>
+          <w:lang w:val="en-US"/>
+        </w:rPr>
+      </w:pPr>
+      <w:r>
+        <w:rPr>
+          <w:rFonts w:ascii="Verdana" w:hAnsi="Verdana"/>
+          <w:sz w:val="24"/>
+          <w:szCs w:val="24"/>
+          <w:lang w:val="en-US"/>
+        </w:rPr>
+        <w:drawing>
+          <wp:inline distT="0" distB="0" distL="0" distR="0" wp14:anchorId="4875AC13" wp14:editId="01B2B006">
+            <wp:extent cx="5400040" cy="1946910"/>
+            <wp:effectExtent l="0" t="0" r="0" b="0"/>
+            <wp:docPr id="9" name="Imagem 9"/>
+            <wp:cNvGraphicFramePr>
+              <a:graphicFrameLocks xmlns:a="http://schemas.openxmlformats.org/drawingml/2006/main" noChangeAspect="1"/>
+            </wp:cNvGraphicFramePr>
+            <a:graphic xmlns:a="http://schemas.openxmlformats.org/drawingml/2006/main">
+              <a:graphicData uri="http://schemas.openxmlformats.org/drawingml/2006/picture">
+                <pic:pic xmlns:pic="http://schemas.openxmlformats.org/drawingml/2006/picture">
+                  <pic:nvPicPr>
+                    <pic:cNvPr id="1" name=""/>
+                    <pic:cNvPicPr/>
+                  </pic:nvPicPr>
+                  <pic:blipFill>
+                    <a:blip r:embed="rId15"/>
+                    <a:stretch>
+                      <a:fillRect/>
+                    </a:stretch>
+                  </pic:blipFill>
+                  <pic:spPr>
+                    <a:xfrm>
+                      <a:off x="0" y="0"/>
+                      <a:ext cx="5400040" cy="1946910"/>
+                    </a:xfrm>
+                    <a:prstGeom prst="rect">
+                      <a:avLst/>
+                    </a:prstGeom>
+                  </pic:spPr>
+                </pic:pic>
+              </a:graphicData>
+            </a:graphic>
+          </wp:inline>
+        </w:drawing>
+      </w:r>
     </w:p>
     <w:sectPr>
       <w:pgSz w:w="11906" w:h="16838"/>
@@ -2815,7 +3433,7 @@
 </file>
 
 <file path=word/numbering.xml><?xml version="1.0" encoding="utf-8"?>
-<w:numbering xmlns:wpc="http://schemas.microsoft.com/office/word/2010/wordprocessingCanvas" xmlns:cx="http://schemas.microsoft.com/office/drawing/2014/chartex" xmlns:cx1="http://schemas.microsoft.com/office/drawing/2015/9/8/chartex" xmlns:cx2="http://schemas.microsoft.com/office/drawing/2015/10/21/chartex" xmlns:cx3="http://schemas.microsoft.com/office/drawing/2016/5/9/chartex" xmlns:cx4="http://schemas.microsoft.com/office/drawing/2016/5/10/chartex" xmlns:cx5="http://schemas.microsoft.com/office/drawing/2016/5/11/chartex" xmlns:cx6="http://schemas.microsoft.com/office/drawing/2016/5/12/chartex" xmlns:cx7="http://schemas.microsoft.com/office/drawing/2016/5/13/chartex" xmlns:cx8="http://schemas.microsoft.com/office/drawing/2016/5/14/chartex" xmlns:mc="http://schemas.openxmlformats.org/markup-compatibility/2006" xmlns:aink="http://schemas.microsoft.com/office/drawing/2016/ink" xmlns:am3d="http://schemas.microsoft.com/office/drawing/2017/model3d" xmlns:o="urn:schemas-microsoft-com:office:office" xmlns:oel="http://schemas.microsoft.com/office/2019/extlst" xmlns:r="http://schemas.openxmlformats.org/officeDocument/2006/relationships" xmlns:m="http://schemas.openxmlformats.org/officeDocument/2006/math" xmlns:v="urn:schemas-microsoft-com:vml" xmlns:wp14="http://schemas.microsoft.com/office/word/2010/wordprocessingDrawing" xmlns:wp="http://schemas.openxmlformats.org/drawingml/2006/wordprocessingDrawing" xmlns:w10="urn:schemas-microsoft-com:office:word" xmlns:w="http://schemas.openxmlformats.org/wordprocessingml/2006/main" xmlns:w14="http://schemas.microsoft.com/office/word/2010/wordml" xmlns:w15="http://schemas.microsoft.com/office/word/2012/wordml" xmlns:w16cex="http://schemas.microsoft.com/office/word/2018/wordml/cex" xmlns:w16cid="http://schemas.microsoft.com/office/word/2016/wordml/cid" xmlns:w16="http://schemas.microsoft.com/office/word/2018/wordml" xmlns:w16sdtdh="http://schemas.microsoft.com/office/word/2020/wordml/sdtdatahash" xmlns:w16se="http://schemas.microsoft.com/office/word/2015/wordml/symex" xmlns:wpg="http://schemas.microsoft.com/office/word/2010/wordprocessingGroup" xmlns:wpi="http://schemas.microsoft.com/office/word/2010/wordprocessingInk" xmlns:wne="http://schemas.microsoft.com/office/word/2006/wordml" xmlns:wps="http://schemas.microsoft.com/office/word/2010/wordprocessingShape" mc:Ignorable="w14 w15 w16se w16cid w16 w16cex w16sdtdh wp14">
+<w:numbering xmlns:wpc="http://schemas.microsoft.com/office/word/2010/wordprocessingCanvas" xmlns:mc="http://schemas.openxmlformats.org/markup-compatibility/2006" xmlns:o="urn:schemas-microsoft-com:office:office" xmlns:r="http://schemas.openxmlformats.org/officeDocument/2006/relationships" xmlns:m="http://schemas.openxmlformats.org/officeDocument/2006/math" xmlns:v="urn:schemas-microsoft-com:vml" xmlns:wp14="http://schemas.microsoft.com/office/word/2010/wordprocessingDrawing" xmlns:wp="http://schemas.openxmlformats.org/drawingml/2006/wordprocessingDrawing" xmlns:w10="urn:schemas-microsoft-com:office:word" xmlns:w="http://schemas.openxmlformats.org/wordprocessingml/2006/main" xmlns:w14="http://schemas.microsoft.com/office/word/2010/wordml" xmlns:w15="http://schemas.microsoft.com/office/word/2012/wordml" xmlns:wpg="http://schemas.microsoft.com/office/word/2010/wordprocessingGroup" xmlns:wpi="http://schemas.microsoft.com/office/word/2010/wordprocessingInk" xmlns:wne="http://schemas.microsoft.com/office/word/2006/wordml" xmlns:wps="http://schemas.microsoft.com/office/word/2010/wordprocessingShape" mc:Ignorable="w14 w15 wp14">
   <w:abstractNum w:abstractNumId="0" w15:restartNumberingAfterBreak="0">
     <w:nsid w:val="5AE554AC"/>
     <w:multiLevelType w:val="hybridMultilevel"/>
@@ -2929,14 +3547,14 @@
       </w:rPr>
     </w:lvl>
   </w:abstractNum>
-  <w:num w:numId="1" w16cid:durableId="764764225">
+  <w:num w:numId="1">
     <w:abstractNumId w:val="0"/>
   </w:num>
 </w:numbering>
 </file>
 
 <file path=word/styles.xml><?xml version="1.0" encoding="utf-8"?>
-<w:styles xmlns:mc="http://schemas.openxmlformats.org/markup-compatibility/2006" xmlns:r="http://schemas.openxmlformats.org/officeDocument/2006/relationships" xmlns:w="http://schemas.openxmlformats.org/wordprocessingml/2006/main" xmlns:w14="http://schemas.microsoft.com/office/word/2010/wordml" xmlns:w15="http://schemas.microsoft.com/office/word/2012/wordml" xmlns:w16cex="http://schemas.microsoft.com/office/word/2018/wordml/cex" xmlns:w16cid="http://schemas.microsoft.com/office/word/2016/wordml/cid" xmlns:w16="http://schemas.microsoft.com/office/word/2018/wordml" xmlns:w16sdtdh="http://schemas.microsoft.com/office/word/2020/wordml/sdtdatahash" xmlns:w16se="http://schemas.microsoft.com/office/word/2015/wordml/symex" mc:Ignorable="w14 w15 w16se w16cid w16 w16cex w16sdtdh">
+<w:styles xmlns:mc="http://schemas.openxmlformats.org/markup-compatibility/2006" xmlns:r="http://schemas.openxmlformats.org/officeDocument/2006/relationships" xmlns:w="http://schemas.openxmlformats.org/wordprocessingml/2006/main" xmlns:w14="http://schemas.microsoft.com/office/word/2010/wordml" xmlns:w15="http://schemas.microsoft.com/office/word/2012/wordml" mc:Ignorable="w14 w15">
   <w:docDefaults>
     <w:rPrDefault>
       <w:rPr>
@@ -2952,7 +3570,7 @@
       </w:pPr>
     </w:pPrDefault>
   </w:docDefaults>
-  <w:latentStyles w:defLockedState="0" w:defUIPriority="99" w:defSemiHidden="0" w:defUnhideWhenUsed="0" w:defQFormat="0" w:count="376">
+  <w:latentStyles w:defLockedState="0" w:defUIPriority="99" w:defSemiHidden="0" w:defUnhideWhenUsed="0" w:defQFormat="0" w:count="371">
     <w:lsdException w:name="Normal" w:uiPriority="0" w:qFormat="1"/>
     <w:lsdException w:name="heading 1" w:uiPriority="9" w:qFormat="1"/>
     <w:lsdException w:name="heading 2" w:semiHidden="1" w:uiPriority="9" w:unhideWhenUsed="1" w:qFormat="1"/>
@@ -3058,6 +3676,7 @@
     <w:lsdException w:name="HTML Sample" w:semiHidden="1" w:unhideWhenUsed="1"/>
     <w:lsdException w:name="HTML Typewriter" w:semiHidden="1" w:unhideWhenUsed="1"/>
     <w:lsdException w:name="HTML Variable" w:semiHidden="1" w:unhideWhenUsed="1"/>
+    <w:lsdException w:name="Normal Table" w:semiHidden="1" w:unhideWhenUsed="1"/>
     <w:lsdException w:name="annotation subject" w:semiHidden="1" w:unhideWhenUsed="1"/>
     <w:lsdException w:name="No List" w:semiHidden="1" w:unhideWhenUsed="1"/>
     <w:lsdException w:name="Outline List 1" w:semiHidden="1" w:unhideWhenUsed="1"/>
@@ -3100,8 +3719,11 @@
     <w:lsdException w:name="Table Contemporary" w:semiHidden="1" w:unhideWhenUsed="1"/>
     <w:lsdException w:name="Table Elegant" w:semiHidden="1" w:unhideWhenUsed="1"/>
     <w:lsdException w:name="Table Professional" w:semiHidden="1" w:unhideWhenUsed="1"/>
+    <w:lsdException w:name="Table Subtle 1" w:semiHidden="1" w:unhideWhenUsed="1"/>
     <w:lsdException w:name="Table Subtle 2" w:semiHidden="1" w:unhideWhenUsed="1"/>
     <w:lsdException w:name="Table Web 1" w:semiHidden="1" w:unhideWhenUsed="1"/>
+    <w:lsdException w:name="Table Web 2" w:semiHidden="1" w:unhideWhenUsed="1"/>
+    <w:lsdException w:name="Table Web 3" w:semiHidden="1" w:unhideWhenUsed="1"/>
     <w:lsdException w:name="Balloon Text" w:semiHidden="1" w:unhideWhenUsed="1"/>
     <w:lsdException w:name="Table Grid" w:uiPriority="39"/>
     <w:lsdException w:name="Table Theme" w:semiHidden="1" w:unhideWhenUsed="1"/>
@@ -3320,11 +3942,6 @@
     <w:lsdException w:name="List Table 5 Dark Accent 6" w:uiPriority="50"/>
     <w:lsdException w:name="List Table 6 Colorful Accent 6" w:uiPriority="51"/>
     <w:lsdException w:name="List Table 7 Colorful Accent 6" w:uiPriority="52"/>
-    <w:lsdException w:name="Mention" w:semiHidden="1" w:unhideWhenUsed="1"/>
-    <w:lsdException w:name="Smart Hyperlink" w:semiHidden="1" w:unhideWhenUsed="1"/>
-    <w:lsdException w:name="Hashtag" w:semiHidden="1" w:unhideWhenUsed="1"/>
-    <w:lsdException w:name="Unresolved Mention" w:semiHidden="1" w:unhideWhenUsed="1"/>
-    <w:lsdException w:name="Smart Link" w:semiHidden="1" w:unhideWhenUsed="1"/>
   </w:latentStyles>
   <w:style w:type="paragraph" w:default="1" w:styleId="Normal">
     <w:name w:val="Normal"/>

</xml_diff>